<commit_message>
Pokemon insertan en Html 1
</commit_message>
<xml_diff>
--- a/Condicionales y operadores en programación.docx
+++ b/Condicionales y operadores en programación.docx
@@ -123,7 +123,6 @@
           <w:lang w:eastAsia="es-CO"/>
         </w:rPr>
       </w:pPr>
-      <w:proofErr w:type="spellStart"/>
       <w:r>
         <w:rPr>
           <w:rFonts w:asciiTheme="majorHAnsi" w:eastAsia="Times New Roman" w:hAnsiTheme="majorHAnsi" w:cs="Consolas"/>
@@ -134,7 +133,6 @@
         </w:rPr>
         <w:t>var</w:t>
       </w:r>
-      <w:proofErr w:type="spellEnd"/>
       <w:r>
         <w:rPr>
           <w:rFonts w:asciiTheme="majorHAnsi" w:eastAsia="Times New Roman" w:hAnsiTheme="majorHAnsi" w:cs="Consolas"/>
@@ -281,7 +279,6 @@
           <w:lang w:eastAsia="es-CO"/>
         </w:rPr>
       </w:pPr>
-      <w:proofErr w:type="spellStart"/>
       <w:r>
         <w:rPr>
           <w:rFonts w:ascii="Consolas" w:eastAsia="Times New Roman" w:hAnsi="Consolas" w:cs="Consolas"/>
@@ -292,7 +289,6 @@
         </w:rPr>
         <w:t>var</w:t>
       </w:r>
-      <w:proofErr w:type="spellEnd"/>
       <w:r>
         <w:rPr>
           <w:rFonts w:ascii="Consolas" w:eastAsia="Times New Roman" w:hAnsi="Consolas" w:cs="Consolas"/>
@@ -435,7 +431,6 @@
           <w:lang w:eastAsia="es-CO"/>
         </w:rPr>
       </w:pPr>
-      <w:proofErr w:type="spellStart"/>
       <w:r>
         <w:rPr>
           <w:rFonts w:ascii="Consolas" w:eastAsia="Times New Roman" w:hAnsi="Consolas" w:cs="Consolas"/>
@@ -446,7 +441,6 @@
         </w:rPr>
         <w:t>alert</w:t>
       </w:r>
-      <w:proofErr w:type="spellEnd"/>
       <w:r>
         <w:rPr>
           <w:rFonts w:ascii="Consolas" w:eastAsia="Times New Roman" w:hAnsi="Consolas" w:cs="Consolas"/>
@@ -569,7 +563,6 @@
           <w:lang w:eastAsia="es-CO"/>
         </w:rPr>
       </w:pPr>
-      <w:proofErr w:type="spellStart"/>
       <w:r>
         <w:rPr>
           <w:rFonts w:ascii="Consolas" w:eastAsia="Times New Roman" w:hAnsi="Consolas" w:cs="Consolas"/>
@@ -580,7 +573,6 @@
         </w:rPr>
         <w:t>var</w:t>
       </w:r>
-      <w:proofErr w:type="spellEnd"/>
       <w:r>
         <w:rPr>
           <w:rFonts w:ascii="Consolas" w:eastAsia="Times New Roman" w:hAnsi="Consolas" w:cs="Consolas"/>
@@ -723,7 +715,6 @@
           <w:lang w:eastAsia="es-CO"/>
         </w:rPr>
       </w:pPr>
-      <w:proofErr w:type="spellStart"/>
       <w:r>
         <w:rPr>
           <w:rFonts w:ascii="Consolas" w:eastAsia="Times New Roman" w:hAnsi="Consolas" w:cs="Consolas"/>
@@ -734,7 +725,6 @@
         </w:rPr>
         <w:t>alert</w:t>
       </w:r>
-      <w:proofErr w:type="spellEnd"/>
       <w:r>
         <w:rPr>
           <w:rFonts w:ascii="Consolas" w:eastAsia="Times New Roman" w:hAnsi="Consolas" w:cs="Consolas"/>
@@ -897,7 +887,6 @@
           <w:lang w:eastAsia="es-CO"/>
         </w:rPr>
       </w:pPr>
-      <w:proofErr w:type="spellStart"/>
       <w:r>
         <w:rPr>
           <w:rFonts w:eastAsia="Times New Roman" w:cs="Consolas"/>
@@ -908,7 +897,6 @@
         </w:rPr>
         <w:t>var</w:t>
       </w:r>
-      <w:proofErr w:type="spellEnd"/>
       <w:r>
         <w:rPr>
           <w:rFonts w:eastAsia="Times New Roman" w:cs="Consolas"/>
@@ -991,7 +979,6 @@
           <w:lang w:eastAsia="es-CO"/>
         </w:rPr>
       </w:pPr>
-      <w:proofErr w:type="spellStart"/>
       <w:r>
         <w:rPr>
           <w:rFonts w:eastAsia="Times New Roman" w:cs="Consolas"/>
@@ -1000,18 +987,7 @@
           <w:szCs w:val="20"/>
           <w:lang w:eastAsia="es-CO"/>
         </w:rPr>
-        <w:t>alert</w:t>
-      </w:r>
-      <w:proofErr w:type="spellEnd"/>
-      <w:r>
-        <w:rPr>
-          <w:rFonts w:eastAsia="Times New Roman" w:cs="Consolas"/>
-          <w:color w:val="222222"/>
-          <w:sz w:val="20"/>
-          <w:szCs w:val="20"/>
-          <w:lang w:eastAsia="es-CO"/>
-        </w:rPr>
-        <w:t>(</w:t>
+        <w:t>alert(</w:t>
       </w:r>
       <w:r>
         <w:rPr>
@@ -1094,7 +1070,6 @@
           <w:lang w:eastAsia="es-CO"/>
         </w:rPr>
       </w:pPr>
-      <w:proofErr w:type="spellStart"/>
       <w:r>
         <w:rPr>
           <w:rFonts w:asciiTheme="majorHAnsi" w:eastAsia="Times New Roman" w:hAnsiTheme="majorHAnsi" w:cs="Consolas"/>
@@ -1105,7 +1080,6 @@
         </w:rPr>
         <w:t>var</w:t>
       </w:r>
-      <w:proofErr w:type="spellEnd"/>
       <w:r>
         <w:rPr>
           <w:rFonts w:asciiTheme="majorHAnsi" w:eastAsia="Times New Roman" w:hAnsiTheme="majorHAnsi" w:cs="Consolas"/>
@@ -1187,18 +1161,26 @@
           <w:lang w:eastAsia="es-CO"/>
         </w:rPr>
       </w:pPr>
-      <w:proofErr w:type="spellStart"/>
-      <w:r>
-        <w:rPr>
-          <w:rFonts w:asciiTheme="majorHAnsi" w:eastAsia="Times New Roman" w:hAnsiTheme="majorHAnsi" w:cs="Consolas"/>
-          <w:color w:val="222222"/>
-          <w:sz w:val="20"/>
-          <w:szCs w:val="20"/>
-          <w:lang w:eastAsia="es-CO"/>
-        </w:rPr>
-        <w:t>vacio</w:t>
-      </w:r>
-      <w:proofErr w:type="spellEnd"/>
+      <w:r>
+        <w:rPr>
+          <w:rFonts w:asciiTheme="majorHAnsi" w:eastAsia="Times New Roman" w:hAnsiTheme="majorHAnsi" w:cs="Consolas"/>
+          <w:color w:val="222222"/>
+          <w:sz w:val="20"/>
+          <w:szCs w:val="20"/>
+          <w:lang w:eastAsia="es-CO"/>
+        </w:rPr>
+        <w:t xml:space="preserve">vacio </w:t>
+      </w:r>
+      <w:r>
+        <w:rPr>
+          <w:rFonts w:asciiTheme="majorHAnsi" w:eastAsia="Times New Roman" w:hAnsiTheme="majorHAnsi" w:cs="Consolas"/>
+          <w:color w:val="19ADB1"/>
+          <w:sz w:val="20"/>
+          <w:szCs w:val="20"/>
+          <w:lang w:eastAsia="es-CO"/>
+        </w:rPr>
+        <w:t>=</w:t>
+      </w:r>
       <w:r>
         <w:rPr>
           <w:rFonts w:asciiTheme="majorHAnsi" w:eastAsia="Times New Roman" w:hAnsiTheme="majorHAnsi" w:cs="Consolas"/>
@@ -1217,17 +1199,17 @@
           <w:szCs w:val="20"/>
           <w:lang w:eastAsia="es-CO"/>
         </w:rPr>
-        <w:t>=</w:t>
-      </w:r>
-      <w:r>
-        <w:rPr>
-          <w:rFonts w:asciiTheme="majorHAnsi" w:eastAsia="Times New Roman" w:hAnsiTheme="majorHAnsi" w:cs="Consolas"/>
-          <w:color w:val="222222"/>
-          <w:sz w:val="20"/>
-          <w:szCs w:val="20"/>
-          <w:lang w:eastAsia="es-CO"/>
-        </w:rPr>
-        <w:t xml:space="preserve"> </w:t>
+        <w:t>!</w:t>
+      </w:r>
+      <w:r>
+        <w:rPr>
+          <w:rFonts w:asciiTheme="majorHAnsi" w:eastAsia="Times New Roman" w:hAnsiTheme="majorHAnsi" w:cs="Consolas"/>
+          <w:color w:val="222222"/>
+          <w:sz w:val="20"/>
+          <w:szCs w:val="20"/>
+          <w:lang w:eastAsia="es-CO"/>
+        </w:rPr>
+        <w:t>cantidad</w:t>
       </w:r>
       <w:r>
         <w:rPr>
@@ -1237,26 +1219,6 @@
           <w:szCs w:val="20"/>
           <w:lang w:eastAsia="es-CO"/>
         </w:rPr>
-        <w:t>!</w:t>
-      </w:r>
-      <w:r>
-        <w:rPr>
-          <w:rFonts w:asciiTheme="majorHAnsi" w:eastAsia="Times New Roman" w:hAnsiTheme="majorHAnsi" w:cs="Consolas"/>
-          <w:color w:val="222222"/>
-          <w:sz w:val="20"/>
-          <w:szCs w:val="20"/>
-          <w:lang w:eastAsia="es-CO"/>
-        </w:rPr>
-        <w:t>cantidad</w:t>
-      </w:r>
-      <w:r>
-        <w:rPr>
-          <w:rFonts w:asciiTheme="majorHAnsi" w:eastAsia="Times New Roman" w:hAnsiTheme="majorHAnsi" w:cs="Consolas"/>
-          <w:color w:val="19ADB1"/>
-          <w:sz w:val="20"/>
-          <w:szCs w:val="20"/>
-          <w:lang w:eastAsia="es-CO"/>
-        </w:rPr>
         <w:t>;</w:t>
       </w:r>
       <w:r>
@@ -1277,29 +1239,7 @@
           <w:szCs w:val="20"/>
           <w:lang w:eastAsia="es-CO"/>
         </w:rPr>
-        <w:t xml:space="preserve">// </w:t>
-      </w:r>
-      <w:proofErr w:type="spellStart"/>
-      <w:r>
-        <w:rPr>
-          <w:rFonts w:asciiTheme="majorHAnsi" w:eastAsia="Times New Roman" w:hAnsiTheme="majorHAnsi" w:cs="Consolas"/>
-          <w:color w:val="8A8A8A"/>
-          <w:sz w:val="20"/>
-          <w:szCs w:val="20"/>
-          <w:lang w:eastAsia="es-CO"/>
-        </w:rPr>
-        <w:t>vacio</w:t>
-      </w:r>
-      <w:proofErr w:type="spellEnd"/>
-      <w:r>
-        <w:rPr>
-          <w:rFonts w:asciiTheme="majorHAnsi" w:eastAsia="Times New Roman" w:hAnsiTheme="majorHAnsi" w:cs="Consolas"/>
-          <w:color w:val="8A8A8A"/>
-          <w:sz w:val="20"/>
-          <w:szCs w:val="20"/>
-          <w:lang w:eastAsia="es-CO"/>
-        </w:rPr>
-        <w:t xml:space="preserve"> = true</w:t>
+        <w:t>// vacio = true</w:t>
       </w:r>
     </w:p>
     <w:p>
@@ -1444,18 +1384,26 @@
           <w:lang w:eastAsia="es-CO"/>
         </w:rPr>
       </w:pPr>
-      <w:proofErr w:type="spellStart"/>
-      <w:r>
-        <w:rPr>
-          <w:rFonts w:asciiTheme="majorHAnsi" w:eastAsia="Times New Roman" w:hAnsiTheme="majorHAnsi" w:cs="Consolas"/>
-          <w:color w:val="222222"/>
-          <w:sz w:val="20"/>
-          <w:szCs w:val="20"/>
-          <w:lang w:eastAsia="es-CO"/>
-        </w:rPr>
-        <w:t>vacio</w:t>
-      </w:r>
-      <w:proofErr w:type="spellEnd"/>
+      <w:r>
+        <w:rPr>
+          <w:rFonts w:asciiTheme="majorHAnsi" w:eastAsia="Times New Roman" w:hAnsiTheme="majorHAnsi" w:cs="Consolas"/>
+          <w:color w:val="222222"/>
+          <w:sz w:val="20"/>
+          <w:szCs w:val="20"/>
+          <w:lang w:eastAsia="es-CO"/>
+        </w:rPr>
+        <w:t xml:space="preserve">vacio </w:t>
+      </w:r>
+      <w:r>
+        <w:rPr>
+          <w:rFonts w:asciiTheme="majorHAnsi" w:eastAsia="Times New Roman" w:hAnsiTheme="majorHAnsi" w:cs="Consolas"/>
+          <w:color w:val="19ADB1"/>
+          <w:sz w:val="20"/>
+          <w:szCs w:val="20"/>
+          <w:lang w:eastAsia="es-CO"/>
+        </w:rPr>
+        <w:t>=</w:t>
+      </w:r>
       <w:r>
         <w:rPr>
           <w:rFonts w:asciiTheme="majorHAnsi" w:eastAsia="Times New Roman" w:hAnsiTheme="majorHAnsi" w:cs="Consolas"/>
@@ -1474,17 +1422,17 @@
           <w:szCs w:val="20"/>
           <w:lang w:eastAsia="es-CO"/>
         </w:rPr>
-        <w:t>=</w:t>
-      </w:r>
-      <w:r>
-        <w:rPr>
-          <w:rFonts w:asciiTheme="majorHAnsi" w:eastAsia="Times New Roman" w:hAnsiTheme="majorHAnsi" w:cs="Consolas"/>
-          <w:color w:val="222222"/>
-          <w:sz w:val="20"/>
-          <w:szCs w:val="20"/>
-          <w:lang w:eastAsia="es-CO"/>
-        </w:rPr>
-        <w:t xml:space="preserve"> </w:t>
+        <w:t>!</w:t>
+      </w:r>
+      <w:r>
+        <w:rPr>
+          <w:rFonts w:asciiTheme="majorHAnsi" w:eastAsia="Times New Roman" w:hAnsiTheme="majorHAnsi" w:cs="Consolas"/>
+          <w:color w:val="222222"/>
+          <w:sz w:val="20"/>
+          <w:szCs w:val="20"/>
+          <w:lang w:eastAsia="es-CO"/>
+        </w:rPr>
+        <w:t>cantidad</w:t>
       </w:r>
       <w:r>
         <w:rPr>
@@ -1494,26 +1442,6 @@
           <w:szCs w:val="20"/>
           <w:lang w:eastAsia="es-CO"/>
         </w:rPr>
-        <w:t>!</w:t>
-      </w:r>
-      <w:r>
-        <w:rPr>
-          <w:rFonts w:asciiTheme="majorHAnsi" w:eastAsia="Times New Roman" w:hAnsiTheme="majorHAnsi" w:cs="Consolas"/>
-          <w:color w:val="222222"/>
-          <w:sz w:val="20"/>
-          <w:szCs w:val="20"/>
-          <w:lang w:eastAsia="es-CO"/>
-        </w:rPr>
-        <w:t>cantidad</w:t>
-      </w:r>
-      <w:r>
-        <w:rPr>
-          <w:rFonts w:asciiTheme="majorHAnsi" w:eastAsia="Times New Roman" w:hAnsiTheme="majorHAnsi" w:cs="Consolas"/>
-          <w:color w:val="19ADB1"/>
-          <w:sz w:val="20"/>
-          <w:szCs w:val="20"/>
-          <w:lang w:eastAsia="es-CO"/>
-        </w:rPr>
         <w:t>;</w:t>
       </w:r>
       <w:r>
@@ -1534,29 +1462,7 @@
           <w:szCs w:val="20"/>
           <w:lang w:eastAsia="es-CO"/>
         </w:rPr>
-        <w:t xml:space="preserve">// </w:t>
-      </w:r>
-      <w:proofErr w:type="spellStart"/>
-      <w:r>
-        <w:rPr>
-          <w:rFonts w:asciiTheme="majorHAnsi" w:eastAsia="Times New Roman" w:hAnsiTheme="majorHAnsi" w:cs="Consolas"/>
-          <w:color w:val="8A8A8A"/>
-          <w:sz w:val="20"/>
-          <w:szCs w:val="20"/>
-          <w:lang w:eastAsia="es-CO"/>
-        </w:rPr>
-        <w:t>vacio</w:t>
-      </w:r>
-      <w:proofErr w:type="spellEnd"/>
-      <w:r>
-        <w:rPr>
-          <w:rFonts w:asciiTheme="majorHAnsi" w:eastAsia="Times New Roman" w:hAnsiTheme="majorHAnsi" w:cs="Consolas"/>
-          <w:color w:val="8A8A8A"/>
-          <w:sz w:val="20"/>
-          <w:szCs w:val="20"/>
-          <w:lang w:eastAsia="es-CO"/>
-        </w:rPr>
-        <w:t xml:space="preserve"> = false</w:t>
+        <w:t>// vacio = false</w:t>
       </w:r>
     </w:p>
     <w:p>
@@ -1728,29 +1634,7 @@
           <w:szCs w:val="20"/>
           <w:lang w:eastAsia="es-CO"/>
         </w:rPr>
-        <w:t xml:space="preserve"> si los dos </w:t>
-      </w:r>
-      <w:proofErr w:type="spellStart"/>
-      <w:r>
-        <w:rPr>
-          <w:rFonts w:asciiTheme="majorHAnsi" w:eastAsia="Times New Roman" w:hAnsiTheme="majorHAnsi" w:cs="Times New Roman"/>
-          <w:color w:val="222222"/>
-          <w:sz w:val="20"/>
-          <w:szCs w:val="20"/>
-          <w:lang w:eastAsia="es-CO"/>
-        </w:rPr>
-        <w:t>operandos</w:t>
-      </w:r>
-      <w:proofErr w:type="spellEnd"/>
-      <w:r>
-        <w:rPr>
-          <w:rFonts w:asciiTheme="majorHAnsi" w:eastAsia="Times New Roman" w:hAnsiTheme="majorHAnsi" w:cs="Times New Roman"/>
-          <w:color w:val="222222"/>
-          <w:sz w:val="20"/>
-          <w:szCs w:val="20"/>
-          <w:lang w:eastAsia="es-CO"/>
-        </w:rPr>
-        <w:t xml:space="preserve"> son </w:t>
+        <w:t> si los dos operandos son </w:t>
       </w:r>
       <w:r>
         <w:rPr>
@@ -1793,7 +1677,6 @@
           <w:lang w:eastAsia="es-CO"/>
         </w:rPr>
       </w:pPr>
-      <w:proofErr w:type="spellStart"/>
       <w:r>
         <w:rPr>
           <w:rFonts w:asciiTheme="majorHAnsi" w:eastAsia="Times New Roman" w:hAnsiTheme="majorHAnsi" w:cs="Consolas"/>
@@ -1804,7 +1687,6 @@
         </w:rPr>
         <w:t>var</w:t>
       </w:r>
-      <w:proofErr w:type="spellEnd"/>
       <w:r>
         <w:rPr>
           <w:rFonts w:asciiTheme="majorHAnsi" w:eastAsia="Times New Roman" w:hAnsiTheme="majorHAnsi" w:cs="Consolas"/>
@@ -1886,7 +1768,6 @@
           <w:lang w:eastAsia="es-CO"/>
         </w:rPr>
       </w:pPr>
-      <w:proofErr w:type="spellStart"/>
       <w:r>
         <w:rPr>
           <w:rFonts w:asciiTheme="majorHAnsi" w:eastAsia="Times New Roman" w:hAnsiTheme="majorHAnsi" w:cs="Consolas"/>
@@ -1897,7 +1778,6 @@
         </w:rPr>
         <w:t>var</w:t>
       </w:r>
-      <w:proofErr w:type="spellEnd"/>
       <w:r>
         <w:rPr>
           <w:rFonts w:asciiTheme="majorHAnsi" w:eastAsia="Times New Roman" w:hAnsiTheme="majorHAnsi" w:cs="Consolas"/>
@@ -2455,7 +2335,6 @@
           <w:color w:val="E36C0A" w:themeColor="accent6" w:themeShade="BF"/>
         </w:rPr>
       </w:pPr>
-      <w:proofErr w:type="spellStart"/>
       <w:r>
         <w:rPr>
           <w:rFonts w:ascii="Arial Narrow" w:hAnsi="Arial Narrow"/>
@@ -2465,7 +2344,6 @@
         </w:rPr>
         <w:t>Or</w:t>
       </w:r>
-      <w:proofErr w:type="spellEnd"/>
     </w:p>
     <w:p>
       <w:pPr>
@@ -2551,27 +2429,7 @@
           <w:sz w:val="20"/>
           <w:szCs w:val="20"/>
         </w:rPr>
-        <w:t xml:space="preserve">si alguno de los dos </w:t>
-      </w:r>
-      <w:proofErr w:type="spellStart"/>
-      <w:r>
-        <w:rPr>
-          <w:rFonts w:asciiTheme="majorHAnsi" w:hAnsiTheme="majorHAnsi"/>
-          <w:color w:val="222222"/>
-          <w:sz w:val="20"/>
-          <w:szCs w:val="20"/>
-        </w:rPr>
-        <w:t>operandos</w:t>
-      </w:r>
-      <w:proofErr w:type="spellEnd"/>
-      <w:r>
-        <w:rPr>
-          <w:rFonts w:asciiTheme="majorHAnsi" w:hAnsiTheme="majorHAnsi"/>
-          <w:color w:val="222222"/>
-          <w:sz w:val="20"/>
-          <w:szCs w:val="20"/>
-        </w:rPr>
-        <w:t xml:space="preserve"> es</w:t>
+        <w:t>si alguno de los dos operandos es</w:t>
       </w:r>
       <w:r>
         <w:rPr>
@@ -3534,7 +3392,6 @@
           <w:color w:val="E36C0A" w:themeColor="accent6" w:themeShade="BF"/>
         </w:rPr>
       </w:pPr>
-      <w:proofErr w:type="spellStart"/>
       <w:r>
         <w:rPr>
           <w:rFonts w:ascii="Arial Narrow" w:hAnsi="Arial Narrow"/>
@@ -3544,7 +3401,6 @@
         </w:rPr>
         <w:t>Comparacion</w:t>
       </w:r>
-      <w:proofErr w:type="spellEnd"/>
     </w:p>
     <w:p>
       <w:pPr>
@@ -3959,7 +3815,6 @@
           <w:lang w:eastAsia="es-CO"/>
         </w:rPr>
       </w:pPr>
-      <w:proofErr w:type="spellStart"/>
       <w:r>
         <w:rPr>
           <w:rFonts w:asciiTheme="majorHAnsi" w:eastAsia="Times New Roman" w:hAnsiTheme="majorHAnsi" w:cs="Consolas"/>
@@ -3970,7 +3825,6 @@
         </w:rPr>
         <w:t>var</w:t>
       </w:r>
-      <w:proofErr w:type="spellEnd"/>
       <w:r>
         <w:rPr>
           <w:rFonts w:asciiTheme="majorHAnsi" w:eastAsia="Times New Roman" w:hAnsiTheme="majorHAnsi" w:cs="Consolas"/>
@@ -4052,7 +3906,6 @@
           <w:lang w:eastAsia="es-CO"/>
         </w:rPr>
       </w:pPr>
-      <w:proofErr w:type="spellStart"/>
       <w:r>
         <w:rPr>
           <w:rFonts w:asciiTheme="majorHAnsi" w:eastAsia="Times New Roman" w:hAnsiTheme="majorHAnsi" w:cs="Consolas"/>
@@ -4063,7 +3916,6 @@
         </w:rPr>
         <w:t>var</w:t>
       </w:r>
-      <w:proofErr w:type="spellEnd"/>
       <w:r>
         <w:rPr>
           <w:rFonts w:asciiTheme="majorHAnsi" w:eastAsia="Times New Roman" w:hAnsiTheme="majorHAnsi" w:cs="Consolas"/>
@@ -5349,7 +5201,6 @@
           <w:lang w:eastAsia="es-CO"/>
         </w:rPr>
       </w:pPr>
-      <w:proofErr w:type="spellStart"/>
       <w:r>
         <w:rPr>
           <w:rFonts w:asciiTheme="majorHAnsi" w:eastAsia="Times New Roman" w:hAnsiTheme="majorHAnsi" w:cs="Consolas"/>
@@ -5360,7 +5211,6 @@
         </w:rPr>
         <w:t>var</w:t>
       </w:r>
-      <w:proofErr w:type="spellEnd"/>
       <w:r>
         <w:rPr>
           <w:rFonts w:asciiTheme="majorHAnsi" w:eastAsia="Times New Roman" w:hAnsiTheme="majorHAnsi" w:cs="Consolas"/>
@@ -5647,7 +5497,6 @@
           <w:lang w:eastAsia="es-CO"/>
         </w:rPr>
       </w:pPr>
-      <w:proofErr w:type="spellStart"/>
       <w:r>
         <w:rPr>
           <w:rFonts w:asciiTheme="majorHAnsi" w:eastAsia="Times New Roman" w:hAnsiTheme="majorHAnsi" w:cs="Consolas"/>
@@ -5658,7 +5507,6 @@
         </w:rPr>
         <w:t>var</w:t>
       </w:r>
-      <w:proofErr w:type="spellEnd"/>
       <w:r>
         <w:rPr>
           <w:rFonts w:asciiTheme="majorHAnsi" w:eastAsia="Times New Roman" w:hAnsiTheme="majorHAnsi" w:cs="Consolas"/>
@@ -6023,42 +5871,8 @@
           <w:lang w:eastAsia="es-CO"/>
         </w:rPr>
         <w:tab/>
-        <w:t>//</w:t>
-      </w:r>
-      <w:proofErr w:type="spellStart"/>
-      <w:r>
-        <w:rPr>
-          <w:rFonts w:eastAsia="Times New Roman" w:cs="Consolas"/>
-          <w:color w:val="222222"/>
-          <w:sz w:val="20"/>
-          <w:szCs w:val="20"/>
-          <w:lang w:eastAsia="es-CO"/>
-        </w:rPr>
-        <w:t>alert</w:t>
-      </w:r>
-      <w:proofErr w:type="spellEnd"/>
-      <w:r>
-        <w:rPr>
-          <w:rFonts w:eastAsia="Times New Roman" w:cs="Consolas"/>
-          <w:color w:val="222222"/>
-          <w:sz w:val="20"/>
-          <w:szCs w:val="20"/>
-          <w:lang w:eastAsia="es-CO"/>
-        </w:rPr>
-        <w:t xml:space="preserve">: </w:t>
-      </w:r>
-      <w:proofErr w:type="spellStart"/>
-      <w:r>
-        <w:rPr>
-          <w:rFonts w:eastAsia="Times New Roman" w:cs="Consolas"/>
-          <w:color w:val="222222"/>
-          <w:sz w:val="20"/>
-          <w:szCs w:val="20"/>
-          <w:lang w:eastAsia="es-CO"/>
-        </w:rPr>
-        <w:t>Funcion</w:t>
-      </w:r>
-      <w:proofErr w:type="spellEnd"/>
+        <w:t>//alert: Funcion</w:t>
+      </w:r>
     </w:p>
     <w:p>
       <w:pPr>
@@ -6120,29 +5934,7 @@
           <w:szCs w:val="20"/>
           <w:lang w:eastAsia="es-CO"/>
         </w:rPr>
-        <w:t xml:space="preserve">) : </w:t>
-      </w:r>
-      <w:proofErr w:type="spellStart"/>
-      <w:r>
-        <w:rPr>
-          <w:rFonts w:eastAsia="Times New Roman" w:cs="Consolas"/>
-          <w:color w:val="222222"/>
-          <w:sz w:val="20"/>
-          <w:szCs w:val="20"/>
-          <w:lang w:eastAsia="es-CO"/>
-        </w:rPr>
-        <w:t>Parametros</w:t>
-      </w:r>
-      <w:proofErr w:type="spellEnd"/>
-      <w:r>
-        <w:rPr>
-          <w:rFonts w:eastAsia="Times New Roman" w:cs="Consolas"/>
-          <w:color w:val="222222"/>
-          <w:sz w:val="20"/>
-          <w:szCs w:val="20"/>
-          <w:lang w:eastAsia="es-CO"/>
-        </w:rPr>
-        <w:t xml:space="preserve"> de la función</w:t>
+        <w:t>) : Parametros de la función</w:t>
       </w:r>
     </w:p>
     <w:p>
@@ -6298,7 +6090,6 @@
           <w:lang w:eastAsia="es-CO"/>
         </w:rPr>
       </w:pPr>
-      <w:proofErr w:type="spellStart"/>
       <w:r>
         <w:rPr>
           <w:rFonts w:ascii="Consolas" w:eastAsia="Times New Roman" w:hAnsi="Consolas" w:cs="Consolas"/>
@@ -6306,17 +6097,7 @@
           <w:szCs w:val="20"/>
           <w:lang w:eastAsia="es-CO"/>
         </w:rPr>
-        <w:t>var</w:t>
-      </w:r>
-      <w:proofErr w:type="spellEnd"/>
-      <w:r>
-        <w:rPr>
-          <w:rFonts w:ascii="Consolas" w:eastAsia="Times New Roman" w:hAnsi="Consolas" w:cs="Consolas"/>
-          <w:sz w:val="20"/>
-          <w:szCs w:val="20"/>
-          <w:lang w:eastAsia="es-CO"/>
-        </w:rPr>
-        <w:t xml:space="preserve"> nombre = "Giovanny";</w:t>
+        <w:t>var nombre = "Giovanny";</w:t>
       </w:r>
     </w:p>
     <w:p>
@@ -6348,7 +6129,6 @@
           <w:lang w:eastAsia="es-CO"/>
         </w:rPr>
       </w:pPr>
-      <w:proofErr w:type="spellStart"/>
       <w:r>
         <w:rPr>
           <w:rFonts w:ascii="Consolas" w:eastAsia="Times New Roman" w:hAnsi="Consolas" w:cs="Consolas"/>
@@ -6356,17 +6136,7 @@
           <w:szCs w:val="20"/>
           <w:lang w:eastAsia="es-CO"/>
         </w:rPr>
-        <w:t>var</w:t>
-      </w:r>
-      <w:proofErr w:type="spellEnd"/>
-      <w:r>
-        <w:rPr>
-          <w:rFonts w:ascii="Consolas" w:eastAsia="Times New Roman" w:hAnsi="Consolas" w:cs="Consolas"/>
-          <w:sz w:val="20"/>
-          <w:szCs w:val="20"/>
-          <w:lang w:eastAsia="es-CO"/>
-        </w:rPr>
-        <w:t xml:space="preserve"> apellido = "Calderón";</w:t>
+        <w:t>var apellido = "Calderón";</w:t>
       </w:r>
     </w:p>
     <w:p>
@@ -6398,7 +6168,6 @@
           <w:lang w:eastAsia="es-CO"/>
         </w:rPr>
       </w:pPr>
-      <w:proofErr w:type="spellStart"/>
       <w:r>
         <w:rPr>
           <w:rFonts w:ascii="Consolas" w:eastAsia="Times New Roman" w:hAnsi="Consolas" w:cs="Consolas"/>
@@ -6406,17 +6175,7 @@
           <w:szCs w:val="20"/>
           <w:lang w:eastAsia="es-CO"/>
         </w:rPr>
-        <w:t>alert</w:t>
-      </w:r>
-      <w:proofErr w:type="spellEnd"/>
-      <w:r>
-        <w:rPr>
-          <w:rFonts w:ascii="Consolas" w:eastAsia="Times New Roman" w:hAnsi="Consolas" w:cs="Consolas"/>
-          <w:sz w:val="20"/>
-          <w:szCs w:val="20"/>
-          <w:lang w:eastAsia="es-CO"/>
-        </w:rPr>
-        <w:t>(nombre + " " + apellido)</w:t>
+        <w:t>alert(nombre + " " + apellido)</w:t>
       </w:r>
     </w:p>
     <w:p>
@@ -6511,49 +6270,15 @@
         </w:rPr>
         <w:t xml:space="preserve">Ejemplo: </w:t>
       </w:r>
-      <w:proofErr w:type="spellStart"/>
-      <w:r>
-        <w:rPr>
-          <w:rFonts w:asciiTheme="majorHAnsi" w:eastAsia="Times New Roman" w:hAnsiTheme="majorHAnsi" w:cs="Consolas"/>
-          <w:color w:val="222222"/>
-          <w:sz w:val="20"/>
-          <w:szCs w:val="20"/>
-          <w:lang w:eastAsia="es-CO"/>
-        </w:rPr>
-        <w:t>src</w:t>
-      </w:r>
-      <w:proofErr w:type="spellEnd"/>
-      <w:r>
-        <w:rPr>
-          <w:rFonts w:asciiTheme="majorHAnsi" w:eastAsia="Times New Roman" w:hAnsiTheme="majorHAnsi" w:cs="Consolas"/>
-          <w:color w:val="222222"/>
-          <w:sz w:val="20"/>
-          <w:szCs w:val="20"/>
-          <w:lang w:eastAsia="es-CO"/>
-        </w:rPr>
-        <w:t>="</w:t>
-      </w:r>
-      <w:proofErr w:type="spellStart"/>
-      <w:r>
-        <w:rPr>
-          <w:rFonts w:asciiTheme="majorHAnsi" w:eastAsia="Times New Roman" w:hAnsiTheme="majorHAnsi" w:cs="Consolas"/>
-          <w:color w:val="222222"/>
-          <w:sz w:val="20"/>
-          <w:szCs w:val="20"/>
-          <w:lang w:eastAsia="es-CO"/>
-        </w:rPr>
-        <w:t>js</w:t>
-      </w:r>
-      <w:proofErr w:type="spellEnd"/>
-      <w:r>
-        <w:rPr>
-          <w:rFonts w:asciiTheme="majorHAnsi" w:eastAsia="Times New Roman" w:hAnsiTheme="majorHAnsi" w:cs="Consolas"/>
-          <w:color w:val="222222"/>
-          <w:sz w:val="20"/>
-          <w:szCs w:val="20"/>
-          <w:lang w:eastAsia="es-CO"/>
-        </w:rPr>
-        <w:t>/piedra.js"</w:t>
+      <w:r>
+        <w:rPr>
+          <w:rFonts w:asciiTheme="majorHAnsi" w:eastAsia="Times New Roman" w:hAnsiTheme="majorHAnsi" w:cs="Consolas"/>
+          <w:color w:val="222222"/>
+          <w:sz w:val="20"/>
+          <w:szCs w:val="20"/>
+          <w:lang w:eastAsia="es-CO"/>
+        </w:rPr>
+        <w:t>src="js/piedra.js"</w:t>
       </w:r>
     </w:p>
     <w:p>
@@ -6763,29 +6488,7 @@
           <w:szCs w:val="20"/>
           <w:lang w:eastAsia="es-CO"/>
         </w:rPr>
-        <w:t xml:space="preserve">peso = </w:t>
-      </w:r>
-      <w:proofErr w:type="spellStart"/>
-      <w:r>
-        <w:rPr>
-          <w:rFonts w:ascii="Consolas" w:eastAsia="Times New Roman" w:hAnsi="Consolas" w:cs="Consolas"/>
-          <w:color w:val="76923C" w:themeColor="accent3" w:themeShade="BF"/>
-          <w:sz w:val="20"/>
-          <w:szCs w:val="20"/>
-          <w:lang w:eastAsia="es-CO"/>
-        </w:rPr>
-        <w:t>prompt</w:t>
-      </w:r>
-      <w:proofErr w:type="spellEnd"/>
-      <w:r>
-        <w:rPr>
-          <w:rFonts w:ascii="Consolas" w:eastAsia="Times New Roman" w:hAnsi="Consolas" w:cs="Consolas"/>
-          <w:color w:val="76923C" w:themeColor="accent3" w:themeShade="BF"/>
-          <w:sz w:val="20"/>
-          <w:szCs w:val="20"/>
-          <w:lang w:eastAsia="es-CO"/>
-        </w:rPr>
-        <w:t>("¿Cuál es tu peso en kg?"</w:t>
+        <w:t>peso = prompt("¿Cuál es tu peso en kg?"</w:t>
       </w:r>
       <w:r>
         <w:rPr>
@@ -6871,7 +6574,6 @@
           <w:lang w:eastAsia="es-CO"/>
         </w:rPr>
       </w:pPr>
-      <w:proofErr w:type="spellStart"/>
       <w:r>
         <w:rPr>
           <w:rFonts w:ascii="Consolas" w:eastAsia="Times New Roman" w:hAnsi="Consolas" w:cs="Consolas"/>
@@ -6900,18 +6602,7 @@
           <w:color w:val="76923C" w:themeColor="accent3" w:themeShade="BF"/>
           <w:lang w:eastAsia="es-CO"/>
         </w:rPr>
-        <w:t>ciones</w:t>
-      </w:r>
-      <w:proofErr w:type="spellEnd"/>
-      <w:r>
-        <w:rPr>
-          <w:rFonts w:ascii="Consolas" w:eastAsia="Times New Roman" w:hAnsi="Consolas" w:cs="Consolas"/>
-          <w:b/>
-          <w:i/>
-          <w:color w:val="76923C" w:themeColor="accent3" w:themeShade="BF"/>
-          <w:lang w:eastAsia="es-CO"/>
-        </w:rPr>
-        <w:t>:</w:t>
+        <w:t>ciones:</w:t>
       </w:r>
     </w:p>
     <w:p>
@@ -6976,7 +6667,6 @@
           <w:lang w:eastAsia="es-CO"/>
         </w:rPr>
       </w:pPr>
-      <w:proofErr w:type="spellStart"/>
       <w:r>
         <w:rPr>
           <w:rFonts w:ascii="Consolas" w:eastAsia="Times New Roman" w:hAnsi="Consolas" w:cs="Consolas"/>
@@ -6995,18 +6685,7 @@
           <w:szCs w:val="20"/>
           <w:lang w:eastAsia="es-CO"/>
         </w:rPr>
-        <w:t>lert</w:t>
-      </w:r>
-      <w:proofErr w:type="spellEnd"/>
-      <w:r>
-        <w:rPr>
-          <w:rFonts w:ascii="Consolas" w:eastAsia="Times New Roman" w:hAnsi="Consolas" w:cs="Consolas"/>
-          <w:color w:val="76923C" w:themeColor="accent3" w:themeShade="BF"/>
-          <w:sz w:val="20"/>
-          <w:szCs w:val="20"/>
-          <w:lang w:eastAsia="es-CO"/>
-        </w:rPr>
-        <w:t xml:space="preserve"> </w:t>
+        <w:t xml:space="preserve">lert </w:t>
       </w:r>
       <w:r>
         <w:rPr>
@@ -7143,7 +6822,6 @@
           <w:lang w:eastAsia="es-CO"/>
         </w:rPr>
       </w:pPr>
-      <w:proofErr w:type="spellStart"/>
       <w:r>
         <w:rPr>
           <w:rFonts w:ascii="Consolas" w:eastAsia="Times New Roman" w:hAnsi="Consolas" w:cs="Consolas"/>
@@ -7162,9 +6840,44 @@
           <w:szCs w:val="20"/>
           <w:lang w:eastAsia="es-CO"/>
         </w:rPr>
-        <w:t>rompt</w:t>
-      </w:r>
-      <w:proofErr w:type="spellEnd"/>
+        <w:t xml:space="preserve">rompt </w:t>
+      </w:r>
+      <w:r>
+        <w:rPr>
+          <w:rFonts w:ascii="Consolas" w:eastAsia="Times New Roman" w:hAnsi="Consolas" w:cs="Consolas"/>
+          <w:sz w:val="20"/>
+          <w:szCs w:val="20"/>
+          <w:lang w:eastAsia="es-CO"/>
+        </w:rPr>
+        <w:t>trae cosas del usuario</w:t>
+      </w:r>
+      <w:r>
+        <w:rPr>
+          <w:rFonts w:ascii="Consolas" w:eastAsia="Times New Roman" w:hAnsi="Consolas" w:cs="Consolas"/>
+          <w:sz w:val="20"/>
+          <w:szCs w:val="20"/>
+          <w:lang w:eastAsia="es-CO"/>
+        </w:rPr>
+        <w:t>, siempre inserta u</w:t>
+      </w:r>
+      <w:r>
+        <w:rPr>
+          <w:rFonts w:ascii="Consolas" w:eastAsia="Times New Roman" w:hAnsi="Consolas" w:cs="Consolas"/>
+          <w:sz w:val="20"/>
+          <w:szCs w:val="20"/>
+          <w:lang w:eastAsia="es-CO"/>
+        </w:rPr>
+        <w:t>n</w:t>
+      </w:r>
+      <w:r>
+        <w:rPr>
+          <w:rFonts w:ascii="Consolas" w:eastAsia="Times New Roman" w:hAnsi="Consolas" w:cs="Consolas"/>
+          <w:sz w:val="20"/>
+          <w:szCs w:val="20"/>
+          <w:lang w:eastAsia="es-CO"/>
+        </w:rPr>
+        <w:t xml:space="preserve"> dato de tipo texto, así se inserten números.Para solucionar esto se utiliza la Funcion </w:t>
+      </w:r>
       <w:r>
         <w:rPr>
           <w:rFonts w:ascii="Consolas" w:eastAsia="Times New Roman" w:hAnsi="Consolas" w:cs="Consolas"/>
@@ -7173,96 +6886,8 @@
           <w:szCs w:val="20"/>
           <w:lang w:eastAsia="es-CO"/>
         </w:rPr>
-        <w:t xml:space="preserve"> </w:t>
-      </w:r>
-      <w:r>
-        <w:rPr>
-          <w:rFonts w:ascii="Consolas" w:eastAsia="Times New Roman" w:hAnsi="Consolas" w:cs="Consolas"/>
-          <w:sz w:val="20"/>
-          <w:szCs w:val="20"/>
-          <w:lang w:eastAsia="es-CO"/>
-        </w:rPr>
-        <w:t>trae cosas del usuario</w:t>
-      </w:r>
-      <w:r>
-        <w:rPr>
-          <w:rFonts w:ascii="Consolas" w:eastAsia="Times New Roman" w:hAnsi="Consolas" w:cs="Consolas"/>
-          <w:sz w:val="20"/>
-          <w:szCs w:val="20"/>
-          <w:lang w:eastAsia="es-CO"/>
-        </w:rPr>
-        <w:t>, siempre inserta u</w:t>
-      </w:r>
-      <w:r>
-        <w:rPr>
-          <w:rFonts w:ascii="Consolas" w:eastAsia="Times New Roman" w:hAnsi="Consolas" w:cs="Consolas"/>
-          <w:sz w:val="20"/>
-          <w:szCs w:val="20"/>
-          <w:lang w:eastAsia="es-CO"/>
-        </w:rPr>
-        <w:t>n</w:t>
-      </w:r>
-      <w:r>
-        <w:rPr>
-          <w:rFonts w:ascii="Consolas" w:eastAsia="Times New Roman" w:hAnsi="Consolas" w:cs="Consolas"/>
-          <w:sz w:val="20"/>
-          <w:szCs w:val="20"/>
-          <w:lang w:eastAsia="es-CO"/>
-        </w:rPr>
-        <w:t xml:space="preserve"> dato de tipo texto, así se inserten </w:t>
-      </w:r>
-      <w:proofErr w:type="spellStart"/>
-      <w:r>
-        <w:rPr>
-          <w:rFonts w:ascii="Consolas" w:eastAsia="Times New Roman" w:hAnsi="Consolas" w:cs="Consolas"/>
-          <w:sz w:val="20"/>
-          <w:szCs w:val="20"/>
-          <w:lang w:eastAsia="es-CO"/>
-        </w:rPr>
-        <w:t>números.Para</w:t>
-      </w:r>
-      <w:proofErr w:type="spellEnd"/>
-      <w:r>
-        <w:rPr>
-          <w:rFonts w:ascii="Consolas" w:eastAsia="Times New Roman" w:hAnsi="Consolas" w:cs="Consolas"/>
-          <w:sz w:val="20"/>
-          <w:szCs w:val="20"/>
-          <w:lang w:eastAsia="es-CO"/>
-        </w:rPr>
-        <w:t xml:space="preserve"> solucionar esto se utiliza la </w:t>
-      </w:r>
-      <w:proofErr w:type="spellStart"/>
-      <w:r>
-        <w:rPr>
-          <w:rFonts w:ascii="Consolas" w:eastAsia="Times New Roman" w:hAnsi="Consolas" w:cs="Consolas"/>
-          <w:sz w:val="20"/>
-          <w:szCs w:val="20"/>
-          <w:lang w:eastAsia="es-CO"/>
-        </w:rPr>
-        <w:t>Funcion</w:t>
-      </w:r>
-      <w:proofErr w:type="spellEnd"/>
-      <w:r>
-        <w:rPr>
-          <w:rFonts w:ascii="Consolas" w:eastAsia="Times New Roman" w:hAnsi="Consolas" w:cs="Consolas"/>
-          <w:sz w:val="20"/>
-          <w:szCs w:val="20"/>
-          <w:lang w:eastAsia="es-CO"/>
-        </w:rPr>
-        <w:t xml:space="preserve"> </w:t>
-      </w:r>
-      <w:proofErr w:type="spellStart"/>
-      <w:r>
-        <w:rPr>
-          <w:rFonts w:ascii="Consolas" w:eastAsia="Times New Roman" w:hAnsi="Consolas" w:cs="Consolas"/>
-          <w:color w:val="76923C" w:themeColor="accent3" w:themeShade="BF"/>
-          <w:sz w:val="20"/>
-          <w:szCs w:val="20"/>
-          <w:lang w:eastAsia="es-CO"/>
-        </w:rPr>
         <w:t>parseInt</w:t>
       </w:r>
-      <w:proofErr w:type="spellEnd"/>
     </w:p>
     <w:p>
       <w:pPr>
@@ -7294,7 +6919,6 @@
           <w:lang w:eastAsia="es-CO"/>
         </w:rPr>
       </w:pPr>
-      <w:proofErr w:type="spellStart"/>
       <w:r>
         <w:rPr>
           <w:rFonts w:ascii="Consolas" w:eastAsia="Times New Roman" w:hAnsi="Consolas" w:cs="Consolas"/>
@@ -7306,7 +6930,6 @@
         </w:rPr>
         <w:t>parseInt</w:t>
       </w:r>
-      <w:proofErr w:type="spellEnd"/>
       <w:r>
         <w:rPr>
           <w:rFonts w:ascii="Consolas" w:eastAsia="Times New Roman" w:hAnsi="Consolas" w:cs="Consolas"/>
@@ -7316,7 +6939,6 @@
         </w:rPr>
         <w:t xml:space="preserve"> convierte cualquier numero que tenga un texto por dentro en un numero total. </w:t>
       </w:r>
-      <w:proofErr w:type="spellStart"/>
       <w:r>
         <w:rPr>
           <w:rFonts w:ascii="Consolas" w:eastAsia="Times New Roman" w:hAnsi="Consolas" w:cs="Consolas"/>
@@ -7326,19 +6948,7 @@
           <w:szCs w:val="20"/>
           <w:lang w:eastAsia="es-CO"/>
         </w:rPr>
-        <w:t>parseInt</w:t>
-      </w:r>
-      <w:proofErr w:type="spellEnd"/>
-      <w:r>
-        <w:rPr>
-          <w:rFonts w:ascii="Consolas" w:eastAsia="Times New Roman" w:hAnsi="Consolas" w:cs="Consolas"/>
-          <w:i/>
-          <w:color w:val="76923C" w:themeColor="accent3" w:themeShade="BF"/>
-          <w:sz w:val="20"/>
-          <w:szCs w:val="20"/>
-          <w:lang w:eastAsia="es-CO"/>
-        </w:rPr>
-        <w:t>: Pasear como entero</w:t>
+        <w:t>parseInt: Pasear como entero</w:t>
       </w:r>
     </w:p>
     <w:p>
@@ -7400,7 +7010,6 @@
           <w:lang w:eastAsia="es-CO"/>
         </w:rPr>
       </w:pPr>
-      <w:proofErr w:type="spellStart"/>
       <w:r>
         <w:rPr>
           <w:rFonts w:ascii="Consolas" w:eastAsia="Times New Roman" w:hAnsi="Consolas" w:cs="Consolas"/>
@@ -7408,17 +7017,7 @@
           <w:szCs w:val="20"/>
           <w:lang w:eastAsia="es-CO"/>
         </w:rPr>
-        <w:t>var</w:t>
-      </w:r>
-      <w:proofErr w:type="spellEnd"/>
-      <w:r>
-        <w:rPr>
-          <w:rFonts w:ascii="Consolas" w:eastAsia="Times New Roman" w:hAnsi="Consolas" w:cs="Consolas"/>
-          <w:sz w:val="20"/>
-          <w:szCs w:val="20"/>
-          <w:lang w:eastAsia="es-CO"/>
-        </w:rPr>
-        <w:t xml:space="preserve"> peso;</w:t>
+        <w:t>var peso;</w:t>
       </w:r>
     </w:p>
     <w:p>
@@ -7467,20 +7066,8 @@
           <w:szCs w:val="20"/>
           <w:lang w:eastAsia="es-CO"/>
         </w:rPr>
-        <w:t xml:space="preserve"> </w:t>
-      </w:r>
-      <w:proofErr w:type="spellStart"/>
-      <w:r>
-        <w:rPr>
-          <w:rFonts w:ascii="Consolas" w:eastAsia="Times New Roman" w:hAnsi="Consolas" w:cs="Consolas"/>
-          <w:color w:val="FF0000"/>
-          <w:sz w:val="20"/>
-          <w:szCs w:val="20"/>
-          <w:lang w:eastAsia="es-CO"/>
-        </w:rPr>
-        <w:t>prompt</w:t>
-      </w:r>
-      <w:proofErr w:type="spellEnd"/>
+        <w:t xml:space="preserve"> prompt</w:t>
+      </w:r>
       <w:r>
         <w:rPr>
           <w:rFonts w:ascii="Consolas" w:eastAsia="Times New Roman" w:hAnsi="Consolas" w:cs="Consolas"/>
@@ -7520,7 +7107,6 @@
           <w:lang w:eastAsia="es-CO"/>
         </w:rPr>
       </w:pPr>
-      <w:proofErr w:type="spellStart"/>
       <w:r>
         <w:rPr>
           <w:rFonts w:ascii="Consolas" w:eastAsia="Times New Roman" w:hAnsi="Consolas" w:cs="Consolas"/>
@@ -7528,19 +7114,8 @@
           <w:szCs w:val="20"/>
           <w:lang w:eastAsia="es-CO"/>
         </w:rPr>
-        <w:t>alert</w:t>
-      </w:r>
-      <w:proofErr w:type="spellEnd"/>
-      <w:r>
-        <w:rPr>
-          <w:rFonts w:ascii="Consolas" w:eastAsia="Times New Roman" w:hAnsi="Consolas" w:cs="Consolas"/>
-          <w:sz w:val="20"/>
-          <w:szCs w:val="20"/>
-          <w:lang w:eastAsia="es-CO"/>
-        </w:rPr>
-        <w:t xml:space="preserve">( </w:t>
-      </w:r>
-      <w:proofErr w:type="spellStart"/>
+        <w:t xml:space="preserve">alert( </w:t>
+      </w:r>
       <w:r>
         <w:rPr>
           <w:rFonts w:ascii="Consolas" w:eastAsia="Times New Roman" w:hAnsi="Consolas" w:cs="Consolas"/>
@@ -7551,7 +7126,6 @@
         </w:rPr>
         <w:t>parseInt</w:t>
       </w:r>
-      <w:proofErr w:type="spellEnd"/>
       <w:r>
         <w:rPr>
           <w:rFonts w:ascii="Consolas" w:eastAsia="Times New Roman" w:hAnsi="Consolas" w:cs="Consolas"/>
@@ -7621,7 +7195,6 @@
           <w:lang w:eastAsia="es-CO"/>
         </w:rPr>
       </w:pPr>
-      <w:proofErr w:type="spellStart"/>
       <w:r>
         <w:rPr>
           <w:rFonts w:ascii="Consolas" w:eastAsia="Times New Roman" w:hAnsi="Consolas" w:cs="Consolas"/>
@@ -7629,17 +7202,7 @@
           <w:szCs w:val="20"/>
           <w:lang w:eastAsia="es-CO"/>
         </w:rPr>
-        <w:t>var</w:t>
-      </w:r>
-      <w:proofErr w:type="spellEnd"/>
-      <w:r>
-        <w:rPr>
-          <w:rFonts w:ascii="Consolas" w:eastAsia="Times New Roman" w:hAnsi="Consolas" w:cs="Consolas"/>
-          <w:sz w:val="20"/>
-          <w:szCs w:val="20"/>
-          <w:lang w:eastAsia="es-CO"/>
-        </w:rPr>
-        <w:t xml:space="preserve"> peso;</w:t>
+        <w:t>var peso;</w:t>
       </w:r>
     </w:p>
     <w:p>
@@ -7680,7 +7243,6 @@
         </w:rPr>
         <w:t xml:space="preserve">peso = </w:t>
       </w:r>
-      <w:proofErr w:type="spellStart"/>
       <w:r>
         <w:rPr>
           <w:rFonts w:ascii="Consolas" w:eastAsia="Times New Roman" w:hAnsi="Consolas" w:cs="Consolas"/>
@@ -7691,7 +7253,6 @@
         </w:rPr>
         <w:t>prompt</w:t>
       </w:r>
-      <w:proofErr w:type="spellEnd"/>
       <w:r>
         <w:rPr>
           <w:rFonts w:ascii="Consolas" w:eastAsia="Times New Roman" w:hAnsi="Consolas" w:cs="Consolas"/>
@@ -7740,7 +7301,6 @@
         </w:rPr>
         <w:t xml:space="preserve">peso = </w:t>
       </w:r>
-      <w:proofErr w:type="spellStart"/>
       <w:r>
         <w:rPr>
           <w:rFonts w:ascii="Consolas" w:eastAsia="Times New Roman" w:hAnsi="Consolas" w:cs="Consolas"/>
@@ -7751,7 +7311,6 @@
         </w:rPr>
         <w:t>parseInt</w:t>
       </w:r>
-      <w:proofErr w:type="spellEnd"/>
       <w:r>
         <w:rPr>
           <w:rFonts w:ascii="Consolas" w:eastAsia="Times New Roman" w:hAnsi="Consolas" w:cs="Consolas"/>
@@ -7791,7 +7350,6 @@
           <w:lang w:eastAsia="es-CO"/>
         </w:rPr>
       </w:pPr>
-      <w:proofErr w:type="spellStart"/>
       <w:r>
         <w:rPr>
           <w:rFonts w:ascii="Consolas" w:eastAsia="Times New Roman" w:hAnsi="Consolas" w:cs="Consolas"/>
@@ -7799,17 +7357,7 @@
           <w:szCs w:val="20"/>
           <w:lang w:eastAsia="es-CO"/>
         </w:rPr>
-        <w:t>alert</w:t>
-      </w:r>
-      <w:proofErr w:type="spellEnd"/>
-      <w:r>
-        <w:rPr>
-          <w:rFonts w:ascii="Consolas" w:eastAsia="Times New Roman" w:hAnsi="Consolas" w:cs="Consolas"/>
-          <w:sz w:val="20"/>
-          <w:szCs w:val="20"/>
-          <w:lang w:eastAsia="es-CO"/>
-        </w:rPr>
-        <w:t>( peso + 10);</w:t>
+        <w:t>alert( peso + 10);</w:t>
       </w:r>
     </w:p>
     <w:p>
@@ -7951,7 +7499,6 @@
         </w:rPr>
         <w:t xml:space="preserve">o se puede utilizar </w:t>
       </w:r>
-      <w:proofErr w:type="spellStart"/>
       <w:r>
         <w:rPr>
           <w:rFonts w:ascii="Consolas" w:eastAsia="Times New Roman" w:hAnsi="Consolas" w:cs="Consolas"/>
@@ -7963,7 +7510,6 @@
         </w:rPr>
         <w:t>Number</w:t>
       </w:r>
-      <w:proofErr w:type="spellEnd"/>
       <w:r>
         <w:rPr>
           <w:rFonts w:ascii="Consolas" w:eastAsia="Times New Roman" w:hAnsi="Consolas" w:cs="Consolas"/>
@@ -7973,31 +7519,7 @@
           <w:szCs w:val="20"/>
           <w:lang w:eastAsia="es-CO"/>
         </w:rPr>
-        <w:t xml:space="preserve">  /hace lo mismo que </w:t>
-      </w:r>
-      <w:proofErr w:type="spellStart"/>
-      <w:r>
-        <w:rPr>
-          <w:rFonts w:ascii="Consolas" w:eastAsia="Times New Roman" w:hAnsi="Consolas" w:cs="Consolas"/>
-          <w:b/>
-          <w:color w:val="76923C" w:themeColor="accent3" w:themeShade="BF"/>
-          <w:sz w:val="20"/>
-          <w:szCs w:val="20"/>
-          <w:lang w:eastAsia="es-CO"/>
-        </w:rPr>
-        <w:t>parseInt</w:t>
-      </w:r>
-      <w:proofErr w:type="spellEnd"/>
-      <w:r>
-        <w:rPr>
-          <w:rFonts w:ascii="Consolas" w:eastAsia="Times New Roman" w:hAnsi="Consolas" w:cs="Consolas"/>
-          <w:b/>
-          <w:color w:val="76923C" w:themeColor="accent3" w:themeShade="BF"/>
-          <w:sz w:val="20"/>
-          <w:szCs w:val="20"/>
-          <w:lang w:eastAsia="es-CO"/>
-        </w:rPr>
-        <w:t>/</w:t>
+        <w:t xml:space="preserve">  /hace lo mismo que parseInt/</w:t>
       </w:r>
     </w:p>
     <w:p>
@@ -8029,7 +7551,6 @@
           <w:lang w:eastAsia="es-CO"/>
         </w:rPr>
       </w:pPr>
-      <w:proofErr w:type="spellStart"/>
       <w:r>
         <w:rPr>
           <w:rFonts w:ascii="Consolas" w:eastAsia="Times New Roman" w:hAnsi="Consolas" w:cs="Consolas"/>
@@ -8037,17 +7558,7 @@
           <w:szCs w:val="20"/>
           <w:lang w:eastAsia="es-CO"/>
         </w:rPr>
-        <w:t>var</w:t>
-      </w:r>
-      <w:proofErr w:type="spellEnd"/>
-      <w:r>
-        <w:rPr>
-          <w:rFonts w:ascii="Consolas" w:eastAsia="Times New Roman" w:hAnsi="Consolas" w:cs="Consolas"/>
-          <w:sz w:val="20"/>
-          <w:szCs w:val="20"/>
-          <w:lang w:eastAsia="es-CO"/>
-        </w:rPr>
-        <w:t xml:space="preserve"> peso;</w:t>
+        <w:t>var peso;</w:t>
       </w:r>
     </w:p>
     <w:p>
@@ -8096,20 +7607,8 @@
           <w:szCs w:val="20"/>
           <w:lang w:eastAsia="es-CO"/>
         </w:rPr>
-        <w:t xml:space="preserve"> </w:t>
-      </w:r>
-      <w:proofErr w:type="spellStart"/>
-      <w:r>
-        <w:rPr>
-          <w:rFonts w:ascii="Consolas" w:eastAsia="Times New Roman" w:hAnsi="Consolas" w:cs="Consolas"/>
-          <w:color w:val="FF0000"/>
-          <w:sz w:val="20"/>
-          <w:szCs w:val="20"/>
-          <w:lang w:eastAsia="es-CO"/>
-        </w:rPr>
-        <w:t>prompt</w:t>
-      </w:r>
-      <w:proofErr w:type="spellEnd"/>
+        <w:t xml:space="preserve"> prompt</w:t>
+      </w:r>
       <w:r>
         <w:rPr>
           <w:rFonts w:ascii="Consolas" w:eastAsia="Times New Roman" w:hAnsi="Consolas" w:cs="Consolas"/>
@@ -8158,7 +7657,6 @@
         </w:rPr>
         <w:t xml:space="preserve">peso = </w:t>
       </w:r>
-      <w:proofErr w:type="spellStart"/>
       <w:r>
         <w:rPr>
           <w:rFonts w:ascii="Consolas" w:eastAsia="Times New Roman" w:hAnsi="Consolas" w:cs="Consolas"/>
@@ -8169,7 +7667,6 @@
         </w:rPr>
         <w:t>Number</w:t>
       </w:r>
-      <w:proofErr w:type="spellEnd"/>
       <w:r>
         <w:rPr>
           <w:rFonts w:ascii="Consolas" w:eastAsia="Times New Roman" w:hAnsi="Consolas" w:cs="Consolas"/>
@@ -8209,7 +7706,6 @@
           <w:lang w:eastAsia="es-CO"/>
         </w:rPr>
       </w:pPr>
-      <w:proofErr w:type="spellStart"/>
       <w:r>
         <w:rPr>
           <w:rFonts w:ascii="Consolas" w:eastAsia="Times New Roman" w:hAnsi="Consolas" w:cs="Consolas"/>
@@ -8217,17 +7713,7 @@
           <w:szCs w:val="20"/>
           <w:lang w:eastAsia="es-CO"/>
         </w:rPr>
-        <w:t>alert</w:t>
-      </w:r>
-      <w:proofErr w:type="spellEnd"/>
-      <w:r>
-        <w:rPr>
-          <w:rFonts w:ascii="Consolas" w:eastAsia="Times New Roman" w:hAnsi="Consolas" w:cs="Consolas"/>
-          <w:sz w:val="20"/>
-          <w:szCs w:val="20"/>
-          <w:lang w:eastAsia="es-CO"/>
-        </w:rPr>
-        <w:t>( peso + 10);</w:t>
+        <w:t>alert( peso + 10);</w:t>
       </w:r>
     </w:p>
     <w:p>
@@ -8289,7 +7775,6 @@
           <w:lang w:eastAsia="es-CO"/>
         </w:rPr>
       </w:pPr>
-      <w:proofErr w:type="spellStart"/>
       <w:r>
         <w:rPr>
           <w:rFonts w:ascii="Consolas" w:eastAsia="Times New Roman" w:hAnsi="Consolas" w:cs="Consolas"/>
@@ -8298,18 +7783,7 @@
           <w:szCs w:val="20"/>
           <w:lang w:eastAsia="es-CO"/>
         </w:rPr>
-        <w:t>return</w:t>
-      </w:r>
-      <w:proofErr w:type="spellEnd"/>
-      <w:r>
-        <w:rPr>
-          <w:rFonts w:ascii="Consolas" w:eastAsia="Times New Roman" w:hAnsi="Consolas" w:cs="Consolas"/>
-          <w:color w:val="76923C" w:themeColor="accent3" w:themeShade="BF"/>
-          <w:sz w:val="20"/>
-          <w:szCs w:val="20"/>
-          <w:lang w:eastAsia="es-CO"/>
-        </w:rPr>
-        <w:t xml:space="preserve"> </w:t>
+        <w:t xml:space="preserve">return </w:t>
       </w:r>
     </w:p>
     <w:p>
@@ -8341,7 +7815,6 @@
           <w:lang w:eastAsia="es-CO"/>
         </w:rPr>
       </w:pPr>
-      <w:proofErr w:type="spellStart"/>
       <w:r>
         <w:rPr>
           <w:rFonts w:ascii="Consolas" w:eastAsia="Times New Roman" w:hAnsi="Consolas" w:cs="Consolas"/>
@@ -8350,39 +7823,17 @@
           <w:szCs w:val="20"/>
           <w:lang w:eastAsia="es-CO"/>
         </w:rPr>
-        <w:t>function</w:t>
-      </w:r>
-      <w:proofErr w:type="spellEnd"/>
+        <w:t xml:space="preserve">function </w:t>
+      </w:r>
       <w:r>
         <w:rPr>
           <w:rFonts w:ascii="Consolas" w:eastAsia="Times New Roman" w:hAnsi="Consolas" w:cs="Consolas"/>
-          <w:color w:val="76923C" w:themeColor="accent3" w:themeShade="BF"/>
-          <w:sz w:val="20"/>
-          <w:szCs w:val="20"/>
-          <w:lang w:eastAsia="es-CO"/>
-        </w:rPr>
-        <w:t xml:space="preserve"> </w:t>
-      </w:r>
-      <w:r>
-        <w:rPr>
-          <w:rFonts w:ascii="Consolas" w:eastAsia="Times New Roman" w:hAnsi="Consolas" w:cs="Consolas"/>
-          <w:sz w:val="20"/>
-          <w:szCs w:val="20"/>
-          <w:lang w:eastAsia="es-CO"/>
-        </w:rPr>
-        <w:t xml:space="preserve">permite declarar una </w:t>
-      </w:r>
-      <w:proofErr w:type="spellStart"/>
-      <w:r>
-        <w:rPr>
-          <w:rFonts w:ascii="Consolas" w:eastAsia="Times New Roman" w:hAnsi="Consolas" w:cs="Consolas"/>
-          <w:sz w:val="20"/>
-          <w:szCs w:val="20"/>
-          <w:lang w:eastAsia="es-CO"/>
-        </w:rPr>
-        <w:t>funcion</w:t>
-      </w:r>
-      <w:proofErr w:type="spellEnd"/>
+          <w:sz w:val="20"/>
+          <w:szCs w:val="20"/>
+          <w:lang w:eastAsia="es-CO"/>
+        </w:rPr>
+        <w:t>permite declarar una funcion</w:t>
+      </w:r>
     </w:p>
     <w:p>
       <w:pPr>
@@ -8481,92 +7932,37 @@
           <w:color w:val="FF0000"/>
         </w:rPr>
       </w:pPr>
-      <w:proofErr w:type="spellStart"/>
       <w:r>
         <w:rPr>
           <w:b/>
           <w:color w:val="FF0000"/>
         </w:rPr>
-        <w:t>src</w:t>
-      </w:r>
-      <w:proofErr w:type="spellEnd"/>
-      <w:r>
-        <w:rPr>
-          <w:b/>
+        <w:t>src=””</w:t>
+      </w:r>
+      <w:r>
+        <w:rPr>
           <w:color w:val="FF0000"/>
         </w:rPr>
-        <w:t>=””</w:t>
-      </w:r>
-      <w:r>
-        <w:rPr>
-          <w:color w:val="FF0000"/>
-        </w:rPr>
         <w:t xml:space="preserve">     Fuente del archivo</w:t>
       </w:r>
     </w:p>
     <w:p>
       <w:r>
-        <w:t xml:space="preserve">&lt;script </w:t>
-      </w:r>
-      <w:proofErr w:type="spellStart"/>
-      <w:r>
-        <w:t>type</w:t>
-      </w:r>
-      <w:proofErr w:type="spellEnd"/>
-      <w:r>
-        <w:t>="</w:t>
-      </w:r>
-      <w:proofErr w:type="spellStart"/>
-      <w:r>
-        <w:t>text</w:t>
-      </w:r>
-      <w:proofErr w:type="spellEnd"/>
-      <w:r>
-        <w:t>/</w:t>
-      </w:r>
-      <w:proofErr w:type="spellStart"/>
-      <w:r>
-        <w:t>javascript</w:t>
-      </w:r>
-      <w:proofErr w:type="spellEnd"/>
-      <w:r>
-        <w:t xml:space="preserve">" </w:t>
-      </w:r>
-      <w:proofErr w:type="spellStart"/>
-      <w:r>
-        <w:t>src</w:t>
-      </w:r>
-      <w:proofErr w:type="spellEnd"/>
-      <w:r>
-        <w:t>="codigo.js"&gt;&lt;/script&gt;</w:t>
+        <w:t>&lt;script type="text/javascript" src="codigo.js"&gt;&lt;/script&gt;</w:t>
       </w:r>
     </w:p>
     <w:p/>
     <w:p>
-      <w:proofErr w:type="spellStart"/>
-      <w:r>
-        <w:t>pesoEnMarte</w:t>
-      </w:r>
-      <w:proofErr w:type="spellEnd"/>
-      <w:r>
-        <w:t xml:space="preserve">; </w:t>
+      <w:r>
+        <w:t xml:space="preserve">pesoEnMarte; </w:t>
       </w:r>
       <w:r>
         <w:rPr>
           <w:b/>
           <w:color w:val="76923C" w:themeColor="accent3" w:themeShade="BF"/>
         </w:rPr>
-        <w:t xml:space="preserve">// </w:t>
-      </w:r>
-      <w:proofErr w:type="spellStart"/>
-      <w:r>
-        <w:rPr>
-          <w:b/>
-          <w:color w:val="76923C" w:themeColor="accent3" w:themeShade="BF"/>
-        </w:rPr>
-        <w:t>CamelCase</w:t>
-      </w:r>
-      <w:proofErr w:type="spellEnd"/>
+        <w:t>// CamelCase</w:t>
+      </w:r>
       <w:r>
         <w:t xml:space="preserve"> es una técnica donde se coloca la primera letra en minúscula y cuando se comienza otra palabra la primera letra se coloca en mayúscula.</w:t>
       </w:r>
@@ -8588,7 +7984,6 @@
           <w:i/>
         </w:rPr>
       </w:pPr>
-      <w:proofErr w:type="spellStart"/>
       <w:r>
         <w:rPr>
           <w:b/>
@@ -8603,16 +7998,10 @@
         </w:rPr>
         <w:t>s</w:t>
       </w:r>
-      <w:proofErr w:type="spellEnd"/>
-    </w:p>
-    <w:p>
-      <w:proofErr w:type="spellStart"/>
-      <w:r>
-        <w:t>alert</w:t>
-      </w:r>
-      <w:proofErr w:type="spellEnd"/>
-      <w:r>
-        <w:t>("2" + 5 + 8);</w:t>
+    </w:p>
+    <w:p>
+      <w:r>
+        <w:t>alert("2" + 5 + 8);</w:t>
       </w:r>
     </w:p>
     <w:p>
@@ -8637,58 +8026,19 @@
           <w:i/>
           <w:color w:val="1F497D" w:themeColor="text2"/>
         </w:rPr>
-        <w:t xml:space="preserve">primer dato es un </w:t>
-      </w:r>
-      <w:proofErr w:type="spellStart"/>
+        <w:t>primer dato es un string o texto los demas</w:t>
+      </w:r>
       <w:r>
         <w:rPr>
           <w:i/>
           <w:color w:val="1F497D" w:themeColor="text2"/>
         </w:rPr>
-        <w:t>string</w:t>
-      </w:r>
-      <w:proofErr w:type="spellEnd"/>
-      <w:r>
-        <w:rPr>
-          <w:i/>
-          <w:color w:val="1F497D" w:themeColor="text2"/>
-        </w:rPr>
-        <w:t xml:space="preserve"> o texto los </w:t>
-      </w:r>
-      <w:proofErr w:type="spellStart"/>
-      <w:r>
-        <w:rPr>
-          <w:i/>
-          <w:color w:val="1F497D" w:themeColor="text2"/>
-        </w:rPr>
-        <w:t>demas</w:t>
-      </w:r>
-      <w:proofErr w:type="spellEnd"/>
-      <w:r>
-        <w:rPr>
-          <w:i/>
-          <w:color w:val="1F497D" w:themeColor="text2"/>
-        </w:rPr>
-        <w:t xml:space="preserve"> valores los toma como </w:t>
-      </w:r>
-      <w:proofErr w:type="spellStart"/>
-      <w:r>
-        <w:rPr>
-          <w:i/>
-          <w:color w:val="1F497D" w:themeColor="text2"/>
-        </w:rPr>
-        <w:t>string</w:t>
-      </w:r>
-      <w:proofErr w:type="spellEnd"/>
-    </w:p>
-    <w:p>
-      <w:proofErr w:type="spellStart"/>
-      <w:r>
-        <w:t>alert</w:t>
-      </w:r>
-      <w:proofErr w:type="spellEnd"/>
-      <w:r>
-        <w:t>(5 + 8 "2");</w:t>
+        <w:t xml:space="preserve"> valores los toma como string</w:t>
+      </w:r>
+    </w:p>
+    <w:p>
+      <w:r>
+        <w:t>alert(5 + 8 "2");</w:t>
       </w:r>
     </w:p>
     <w:p>
@@ -8697,13 +8047,8 @@
       </w:r>
     </w:p>
     <w:p>
-      <w:proofErr w:type="spellStart"/>
-      <w:r>
-        <w:t>alert</w:t>
-      </w:r>
-      <w:proofErr w:type="spellEnd"/>
-      <w:r>
-        <w:t>("2" + 5 *</w:t>
+      <w:r>
+        <w:t>alert("2" + 5 *</w:t>
       </w:r>
       <w:r>
         <w:t xml:space="preserve"> 8);</w:t>
@@ -9461,7 +8806,6 @@
           <w:color w:val="FF0000"/>
         </w:rPr>
       </w:pPr>
-      <w:proofErr w:type="spellStart"/>
       <w:r>
         <w:rPr>
           <w:b/>
@@ -9469,17 +8813,11 @@
         </w:rPr>
         <w:t>Array</w:t>
       </w:r>
-      <w:proofErr w:type="spellEnd"/>
-    </w:p>
-    <w:p>
-      <w:r>
-        <w:t xml:space="preserve">Vectores o </w:t>
-      </w:r>
-      <w:proofErr w:type="spellStart"/>
-      <w:r>
-        <w:t>Arrays</w:t>
-      </w:r>
-      <w:proofErr w:type="spellEnd"/>
+    </w:p>
+    <w:p>
+      <w:r>
+        <w:t>Vectores o Arrays</w:t>
+      </w:r>
       <w:r>
         <w:t xml:space="preserve"> desde Cero, van con corchetes cuadrados </w:t>
       </w:r>
@@ -9615,19 +8953,11 @@
           <w:color w:val="FF0000"/>
         </w:rPr>
       </w:pPr>
-      <w:proofErr w:type="spellStart"/>
       <w:r>
         <w:rPr>
           <w:color w:val="FF0000"/>
         </w:rPr>
-        <w:t>alert</w:t>
-      </w:r>
-      <w:proofErr w:type="spellEnd"/>
-      <w:r>
-        <w:rPr>
-          <w:color w:val="FF0000"/>
-        </w:rPr>
-        <w:t>(opciones[1]);</w:t>
+        <w:t>alert(opciones[1]);</w:t>
       </w:r>
       <w:r>
         <w:rPr>
@@ -10094,14 +9424,12 @@
     <w:p/>
     <w:p/>
     <w:p>
-      <w:proofErr w:type="spellStart"/>
       <w:r>
         <w:rPr>
           <w:color w:val="FF0000"/>
         </w:rPr>
         <w:t>Math</w:t>
       </w:r>
-      <w:proofErr w:type="spellEnd"/>
       <w:r>
         <w:t xml:space="preserve"> es un objeto</w:t>
       </w:r>
@@ -10118,14 +9446,12 @@
           <w:color w:val="FF0000"/>
         </w:rPr>
       </w:pPr>
-      <w:proofErr w:type="spellStart"/>
       <w:r>
         <w:rPr>
           <w:color w:val="FF0000"/>
         </w:rPr>
         <w:t>Math.floor</w:t>
       </w:r>
-      <w:proofErr w:type="spellEnd"/>
     </w:p>
     <w:p>
       <w:r>
@@ -10147,19 +9473,11 @@
           <w:color w:val="FF0000"/>
         </w:rPr>
       </w:pPr>
-      <w:proofErr w:type="spellStart"/>
       <w:r>
         <w:rPr>
           <w:color w:val="FF0000"/>
         </w:rPr>
-        <w:t>Math.ceil</w:t>
-      </w:r>
-      <w:proofErr w:type="spellEnd"/>
-      <w:r>
-        <w:rPr>
-          <w:color w:val="FF0000"/>
-        </w:rPr>
-        <w:t xml:space="preserve">   **techo***</w:t>
+        <w:t>Math.ceil   **techo***</w:t>
       </w:r>
     </w:p>
     <w:p>
@@ -10180,34 +9498,16 @@
           <w:color w:val="FF0000"/>
         </w:rPr>
       </w:pPr>
-      <w:proofErr w:type="spellStart"/>
       <w:r>
         <w:rPr>
           <w:color w:val="FF0000"/>
         </w:rPr>
         <w:t>Math.random</w:t>
       </w:r>
-      <w:proofErr w:type="spellEnd"/>
-    </w:p>
-    <w:p>
-      <w:r>
-        <w:t xml:space="preserve">Genera un numero </w:t>
-      </w:r>
-      <w:proofErr w:type="spellStart"/>
-      <w:r>
-        <w:t>random</w:t>
-      </w:r>
-      <w:proofErr w:type="spellEnd"/>
-      <w:r>
-        <w:t xml:space="preserve"> entre 0 y 1   </w:t>
-      </w:r>
-      <w:proofErr w:type="spellStart"/>
-      <w:r>
-        <w:t>random</w:t>
-      </w:r>
-      <w:proofErr w:type="spellEnd"/>
-      <w:r>
-        <w:t xml:space="preserve">= 0 </w:t>
+    </w:p>
+    <w:p>
+      <w:r>
+        <w:t xml:space="preserve">Genera un numero random entre 0 y 1   random= 0 </w:t>
       </w:r>
       <w:r>
         <w:t xml:space="preserve">– </w:t>
@@ -10232,19 +9532,11 @@
           <w:i/>
         </w:rPr>
       </w:pPr>
-      <w:proofErr w:type="spellStart"/>
       <w:r>
         <w:rPr>
           <w:i/>
         </w:rPr>
-        <w:t>Random</w:t>
-      </w:r>
-      <w:proofErr w:type="spellEnd"/>
-      <w:r>
-        <w:rPr>
-          <w:i/>
-        </w:rPr>
-        <w:t xml:space="preserve"> * (</w:t>
+        <w:t>Random * (</w:t>
       </w:r>
       <w:r>
         <w:rPr>
@@ -10378,15 +9670,7 @@
     </w:p>
     <w:p>
       <w:r>
-        <w:t xml:space="preserve">suponiendo que </w:t>
-      </w:r>
-      <w:proofErr w:type="spellStart"/>
-      <w:r>
-        <w:t>random</w:t>
-      </w:r>
-      <w:proofErr w:type="spellEnd"/>
-      <w:r>
-        <w:t xml:space="preserve"> genere 0.9      </w:t>
+        <w:t xml:space="preserve">suponiendo que random genere 0.9      </w:t>
       </w:r>
     </w:p>
     <w:p>
@@ -10498,20 +9782,11 @@
         </w:tabs>
       </w:pPr>
       <w:r>
-        <w:t xml:space="preserve">Buscar en </w:t>
-      </w:r>
-      <w:proofErr w:type="spellStart"/>
-      <w:r>
-        <w:t>google</w:t>
-      </w:r>
-      <w:proofErr w:type="spellEnd"/>
+        <w:t xml:space="preserve">Buscar en google </w:t>
+      </w:r>
       <w:r>
         <w:t xml:space="preserve"> </w:t>
       </w:r>
-      <w:r>
-        <w:t xml:space="preserve"> </w:t>
-      </w:r>
-      <w:proofErr w:type="spellStart"/>
       <w:r>
         <w:rPr>
           <w:color w:val="E36C0A" w:themeColor="accent6" w:themeShade="BF"/>
@@ -10526,48 +9801,13 @@
           <w:sz w:val="36"/>
           <w:szCs w:val="36"/>
         </w:rPr>
-        <w:t>ipt</w:t>
-      </w:r>
-      <w:proofErr w:type="spellEnd"/>
-      <w:r>
-        <w:rPr>
-          <w:color w:val="E36C0A" w:themeColor="accent6" w:themeShade="BF"/>
-          <w:sz w:val="36"/>
-          <w:szCs w:val="36"/>
-        </w:rPr>
-        <w:t xml:space="preserve"> </w:t>
-      </w:r>
-      <w:proofErr w:type="spellStart"/>
-      <w:r>
-        <w:rPr>
-          <w:color w:val="E36C0A" w:themeColor="accent6" w:themeShade="BF"/>
-          <w:sz w:val="36"/>
-          <w:szCs w:val="36"/>
-        </w:rPr>
-        <w:t>Math</w:t>
-      </w:r>
-      <w:proofErr w:type="spellEnd"/>
+        <w:t>ipt Math</w:t>
+      </w:r>
       <w:r>
         <w:t xml:space="preserve">  </w:t>
       </w:r>
       <w:r>
-        <w:t xml:space="preserve">MDN(Mozilla </w:t>
-      </w:r>
-      <w:proofErr w:type="spellStart"/>
-      <w:r>
-        <w:t>developer</w:t>
-      </w:r>
-      <w:proofErr w:type="spellEnd"/>
-      <w:r>
-        <w:t xml:space="preserve"> </w:t>
-      </w:r>
-      <w:proofErr w:type="spellStart"/>
-      <w:r>
-        <w:t>network</w:t>
-      </w:r>
-      <w:proofErr w:type="spellEnd"/>
-      <w:r>
-        <w:t>)</w:t>
+        <w:t>MDN(Mozilla developer network)</w:t>
       </w:r>
     </w:p>
     <w:p>
@@ -10593,29 +9833,8 @@
         </w:tabs>
       </w:pPr>
       <w:r>
-        <w:t xml:space="preserve">Hacer la interfaz con </w:t>
-      </w:r>
-      <w:proofErr w:type="spellStart"/>
-      <w:r>
-        <w:t>html</w:t>
-      </w:r>
-      <w:proofErr w:type="spellEnd"/>
-      <w:r>
-        <w:t xml:space="preserve"> en vez de </w:t>
-      </w:r>
-      <w:proofErr w:type="spellStart"/>
-      <w:r>
-        <w:t>prompt</w:t>
-      </w:r>
-      <w:proofErr w:type="spellEnd"/>
-      <w:r>
-        <w:t xml:space="preserve"> y </w:t>
-      </w:r>
-      <w:proofErr w:type="spellStart"/>
-      <w:r>
-        <w:t>alert</w:t>
-      </w:r>
-      <w:proofErr w:type="spellEnd"/>
+        <w:t>Hacer la interfaz con html en vez de prompt y alert</w:t>
+      </w:r>
     </w:p>
     <w:p/>
     <w:p/>
@@ -10659,7 +9878,6 @@
       <w:r>
         <w:t xml:space="preserve">Para escribir en el HTML se utiliza </w:t>
       </w:r>
-      <w:proofErr w:type="spellStart"/>
       <w:r>
         <w:rPr>
           <w:b/>
@@ -10669,7 +9887,6 @@
         </w:rPr>
         <w:t>document.write</w:t>
       </w:r>
-      <w:proofErr w:type="spellEnd"/>
     </w:p>
     <w:p/>
     <w:p>
@@ -10772,7 +9989,6 @@
     </w:p>
     <w:p/>
     <w:p>
-      <w:proofErr w:type="spellStart"/>
       <w:r>
         <w:rPr>
           <w:b/>
@@ -10780,17 +9996,8 @@
         </w:rPr>
         <w:t>ln</w:t>
       </w:r>
-      <w:proofErr w:type="spellEnd"/>
-      <w:r>
-        <w:t xml:space="preserve"> se utiliza para separa </w:t>
-      </w:r>
-      <w:proofErr w:type="spellStart"/>
-      <w:r>
-        <w:t>untexto</w:t>
-      </w:r>
-      <w:proofErr w:type="spellEnd"/>
-      <w:r>
-        <w:t xml:space="preserve"> del otro:</w:t>
+      <w:r>
+        <w:t xml:space="preserve"> se utiliza para separa untexto del otro:</w:t>
       </w:r>
     </w:p>
     <w:p>
@@ -10801,21 +10008,12 @@
           <w:szCs w:val="20"/>
         </w:rPr>
       </w:pPr>
-      <w:proofErr w:type="spellStart"/>
-      <w:r>
-        <w:rPr>
-          <w:sz w:val="20"/>
-          <w:szCs w:val="20"/>
-        </w:rPr>
-        <w:t>document.writeln</w:t>
-      </w:r>
-      <w:proofErr w:type="spellEnd"/>
-      <w:r>
-        <w:rPr>
-          <w:sz w:val="20"/>
-          <w:szCs w:val="20"/>
-        </w:rPr>
-        <w:t>("escribiendo en HTML");</w:t>
+      <w:r>
+        <w:rPr>
+          <w:sz w:val="20"/>
+          <w:szCs w:val="20"/>
+        </w:rPr>
+        <w:t>document.writeln("escribiendo en HTML");</w:t>
       </w:r>
     </w:p>
     <w:p>
@@ -10826,37 +10024,12 @@
           <w:szCs w:val="20"/>
         </w:rPr>
       </w:pPr>
-      <w:proofErr w:type="spellStart"/>
-      <w:r>
-        <w:rPr>
-          <w:sz w:val="20"/>
-          <w:szCs w:val="20"/>
-        </w:rPr>
-        <w:t>document.writeln</w:t>
-      </w:r>
-      <w:proofErr w:type="spellEnd"/>
-      <w:r>
-        <w:rPr>
-          <w:sz w:val="20"/>
-          <w:szCs w:val="20"/>
-        </w:rPr>
-        <w:t>("</w:t>
-      </w:r>
-      <w:proofErr w:type="spellStart"/>
-      <w:r>
-        <w:rPr>
-          <w:sz w:val="20"/>
-          <w:szCs w:val="20"/>
-        </w:rPr>
-        <w:t>basico</w:t>
-      </w:r>
-      <w:proofErr w:type="spellEnd"/>
-      <w:r>
-        <w:rPr>
-          <w:sz w:val="20"/>
-          <w:szCs w:val="20"/>
-        </w:rPr>
-        <w:t>");</w:t>
+      <w:r>
+        <w:rPr>
+          <w:sz w:val="20"/>
+          <w:szCs w:val="20"/>
+        </w:rPr>
+        <w:t>document.writeln("basico");</w:t>
       </w:r>
     </w:p>
     <w:p>
@@ -10897,21 +10070,12 @@
       <w:r>
         <w:tab/>
       </w:r>
-      <w:proofErr w:type="spellStart"/>
-      <w:r>
-        <w:rPr>
-          <w:sz w:val="20"/>
-          <w:szCs w:val="20"/>
-        </w:rPr>
-        <w:t>document.writeln</w:t>
-      </w:r>
-      <w:proofErr w:type="spellEnd"/>
-      <w:r>
-        <w:rPr>
-          <w:sz w:val="20"/>
-          <w:szCs w:val="20"/>
-        </w:rPr>
-        <w:t xml:space="preserve">("escribiendo en HTML </w:t>
+      <w:r>
+        <w:rPr>
+          <w:sz w:val="20"/>
+          <w:szCs w:val="20"/>
+        </w:rPr>
+        <w:t xml:space="preserve">document.writeln("escribiendo en HTML </w:t>
       </w:r>
       <w:r>
         <w:rPr>
@@ -10919,25 +10083,7 @@
           <w:sz w:val="20"/>
           <w:szCs w:val="20"/>
         </w:rPr>
-        <w:t>&lt;</w:t>
-      </w:r>
-      <w:proofErr w:type="spellStart"/>
-      <w:r>
-        <w:rPr>
-          <w:color w:val="E36C0A" w:themeColor="accent6" w:themeShade="BF"/>
-          <w:sz w:val="20"/>
-          <w:szCs w:val="20"/>
-        </w:rPr>
-        <w:t>br</w:t>
-      </w:r>
-      <w:proofErr w:type="spellEnd"/>
-      <w:r>
-        <w:rPr>
-          <w:color w:val="E36C0A" w:themeColor="accent6" w:themeShade="BF"/>
-          <w:sz w:val="20"/>
-          <w:szCs w:val="20"/>
-        </w:rPr>
-        <w:t>/&gt;</w:t>
+        <w:t>&lt;br/&gt;</w:t>
       </w:r>
       <w:r>
         <w:rPr>
@@ -10960,38 +10106,7 @@
           <w:szCs w:val="20"/>
         </w:rPr>
         <w:tab/>
-      </w:r>
-      <w:proofErr w:type="spellStart"/>
-      <w:r>
-        <w:rPr>
-          <w:sz w:val="20"/>
-          <w:szCs w:val="20"/>
-        </w:rPr>
-        <w:t>document.writeln</w:t>
-      </w:r>
-      <w:proofErr w:type="spellEnd"/>
-      <w:r>
-        <w:rPr>
-          <w:sz w:val="20"/>
-          <w:szCs w:val="20"/>
-        </w:rPr>
-        <w:t>("</w:t>
-      </w:r>
-      <w:proofErr w:type="spellStart"/>
-      <w:r>
-        <w:rPr>
-          <w:sz w:val="20"/>
-          <w:szCs w:val="20"/>
-        </w:rPr>
-        <w:t>basico</w:t>
-      </w:r>
-      <w:proofErr w:type="spellEnd"/>
-      <w:r>
-        <w:rPr>
-          <w:sz w:val="20"/>
-          <w:szCs w:val="20"/>
-        </w:rPr>
-        <w:t>");</w:t>
+        <w:t>document.writeln("basico");</w:t>
       </w:r>
     </w:p>
     <w:p>
@@ -11058,21 +10173,12 @@
           <w:szCs w:val="20"/>
         </w:rPr>
       </w:pPr>
-      <w:proofErr w:type="spellStart"/>
-      <w:r>
-        <w:rPr>
-          <w:sz w:val="20"/>
-          <w:szCs w:val="20"/>
-        </w:rPr>
-        <w:t>var</w:t>
-      </w:r>
-      <w:proofErr w:type="spellEnd"/>
-      <w:r>
-        <w:rPr>
-          <w:sz w:val="20"/>
-          <w:szCs w:val="20"/>
-        </w:rPr>
-        <w:t xml:space="preserve"> edad = 28;</w:t>
+      <w:r>
+        <w:rPr>
+          <w:sz w:val="20"/>
+          <w:szCs w:val="20"/>
+        </w:rPr>
+        <w:t>var edad = 28;</w:t>
       </w:r>
     </w:p>
     <w:p>
@@ -11088,22 +10194,7 @@
           <w:szCs w:val="20"/>
         </w:rPr>
         <w:tab/>
-      </w:r>
-      <w:proofErr w:type="spellStart"/>
-      <w:r>
-        <w:rPr>
-          <w:sz w:val="20"/>
-          <w:szCs w:val="20"/>
-        </w:rPr>
-        <w:t>document.writeln</w:t>
-      </w:r>
-      <w:proofErr w:type="spellEnd"/>
-      <w:r>
-        <w:rPr>
-          <w:sz w:val="20"/>
-          <w:szCs w:val="20"/>
-        </w:rPr>
-        <w:t>("Tu edad es " + edad);</w:t>
+        <w:t>document.writeln("Tu edad es " + edad);</w:t>
       </w:r>
     </w:p>
     <w:p>
@@ -11183,15 +10274,7 @@
         </w:rPr>
       </w:pPr>
       <w:r>
-        <w:t xml:space="preserve">Son </w:t>
-      </w:r>
-      <w:proofErr w:type="spellStart"/>
-      <w:r>
-        <w:t>Arrays</w:t>
-      </w:r>
-      <w:proofErr w:type="spellEnd"/>
-      <w:r>
-        <w:t>, colección de información unidas por un mismo concepto.</w:t>
+        <w:t>Son Arrays, colección de información unidas por un mismo concepto.</w:t>
       </w:r>
     </w:p>
     <w:p>
@@ -11304,115 +10387,51 @@
           <w:szCs w:val="20"/>
         </w:rPr>
       </w:pPr>
-      <w:proofErr w:type="spellStart"/>
       <w:r>
         <w:rPr>
           <w:i/>
           <w:sz w:val="20"/>
           <w:szCs w:val="20"/>
         </w:rPr>
-        <w:t>var</w:t>
-      </w:r>
-      <w:proofErr w:type="spellEnd"/>
-      <w:r>
+        <w:t>var menu = ["Productos", "Ventas", "Contacto"];</w:t>
+      </w:r>
+    </w:p>
+    <w:p>
+      <w:pPr>
         <w:rPr>
           <w:i/>
           <w:sz w:val="20"/>
           <w:szCs w:val="20"/>
         </w:rPr>
-        <w:t xml:space="preserve"> </w:t>
-      </w:r>
-      <w:proofErr w:type="spellStart"/>
+      </w:pPr>
       <w:r>
         <w:rPr>
           <w:i/>
           <w:sz w:val="20"/>
           <w:szCs w:val="20"/>
         </w:rPr>
-        <w:t>menu</w:t>
-      </w:r>
-      <w:proofErr w:type="spellEnd"/>
-      <w:r>
-        <w:rPr>
-          <w:i/>
-          <w:sz w:val="20"/>
-          <w:szCs w:val="20"/>
-        </w:rPr>
-        <w:t xml:space="preserve"> = ["Productos", "Ventas", "Contacto"];</w:t>
-      </w:r>
-    </w:p>
-    <w:p>
-      <w:pPr>
-        <w:rPr>
-          <w:i/>
-          <w:sz w:val="20"/>
-          <w:szCs w:val="20"/>
-        </w:rPr>
-      </w:pPr>
-      <w:proofErr w:type="spellStart"/>
-      <w:r>
-        <w:rPr>
-          <w:i/>
-          <w:sz w:val="20"/>
-          <w:szCs w:val="20"/>
-        </w:rPr>
-        <w:t>document.write</w:t>
-      </w:r>
-      <w:proofErr w:type="spellEnd"/>
-      <w:r>
-        <w:rPr>
-          <w:i/>
-          <w:sz w:val="20"/>
-          <w:szCs w:val="20"/>
-        </w:rPr>
-        <w:t>(</w:t>
-      </w:r>
-      <w:proofErr w:type="spellStart"/>
-      <w:r>
-        <w:rPr>
-          <w:i/>
-          <w:sz w:val="20"/>
-          <w:szCs w:val="20"/>
-        </w:rPr>
-        <w:t>menu</w:t>
-      </w:r>
-      <w:proofErr w:type="spellEnd"/>
-      <w:r>
-        <w:rPr>
-          <w:i/>
-          <w:sz w:val="20"/>
-          <w:szCs w:val="20"/>
-        </w:rPr>
-        <w:t>[2]);</w:t>
-      </w:r>
-    </w:p>
-    <w:p>
-      <w:pPr>
-        <w:rPr>
-          <w:sz w:val="20"/>
-          <w:szCs w:val="20"/>
-        </w:rPr>
-      </w:pPr>
-    </w:p>
-    <w:p>
-      <w:pPr>
-        <w:rPr>
-          <w:sz w:val="20"/>
-          <w:szCs w:val="20"/>
-        </w:rPr>
-      </w:pPr>
-    </w:p>
-    <w:p>
-      <w:r>
-        <w:t xml:space="preserve">En </w:t>
-      </w:r>
-      <w:proofErr w:type="spellStart"/>
-      <w:r>
-        <w:t>Js</w:t>
-      </w:r>
-      <w:proofErr w:type="spellEnd"/>
-      <w:r>
-        <w:t xml:space="preserve"> para ubicar un punto:  [2][0]</w:t>
+        <w:t>document.write(menu[2]);</w:t>
+      </w:r>
+    </w:p>
+    <w:p>
+      <w:pPr>
+        <w:rPr>
+          <w:sz w:val="20"/>
+          <w:szCs w:val="20"/>
+        </w:rPr>
+      </w:pPr>
+    </w:p>
+    <w:p>
+      <w:pPr>
+        <w:rPr>
+          <w:sz w:val="20"/>
+          <w:szCs w:val="20"/>
+        </w:rPr>
+      </w:pPr>
+    </w:p>
+    <w:p>
+      <w:r>
+        <w:t>En Js para ubicar un punto:  [2][0]</w:t>
       </w:r>
     </w:p>
     <w:p>
@@ -12366,115 +11385,55 @@
           <w:sz w:val="20"/>
           <w:szCs w:val="20"/>
         </w:rPr>
-        <w:t xml:space="preserve">Matriz </w:t>
-      </w:r>
-      <w:proofErr w:type="spellStart"/>
+        <w:t>Matriz Multud</w:t>
+      </w:r>
       <w:r>
         <w:rPr>
           <w:color w:val="C0504D" w:themeColor="accent2"/>
           <w:sz w:val="20"/>
           <w:szCs w:val="20"/>
         </w:rPr>
-        <w:t>Multud</w:t>
-      </w:r>
-      <w:r>
+        <w:t>imensional</w:t>
+      </w:r>
+    </w:p>
+    <w:p>
+      <w:pPr>
+        <w:jc w:val="center"/>
         <w:rPr>
           <w:color w:val="C0504D" w:themeColor="accent2"/>
           <w:sz w:val="20"/>
           <w:szCs w:val="20"/>
         </w:rPr>
-        <w:t>imensional</w:t>
-      </w:r>
-      <w:proofErr w:type="spellEnd"/>
-    </w:p>
-    <w:p>
-      <w:pPr>
-        <w:jc w:val="center"/>
-        <w:rPr>
-          <w:color w:val="C0504D" w:themeColor="accent2"/>
-          <w:sz w:val="20"/>
-          <w:szCs w:val="20"/>
-        </w:rPr>
-      </w:pPr>
-    </w:p>
-    <w:p>
-      <w:pPr>
-        <w:rPr>
-          <w:sz w:val="20"/>
-          <w:szCs w:val="20"/>
-        </w:rPr>
-      </w:pPr>
-      <w:proofErr w:type="spellStart"/>
-      <w:r>
-        <w:rPr>
-          <w:sz w:val="20"/>
-          <w:szCs w:val="20"/>
-        </w:rPr>
-        <w:t>var</w:t>
-      </w:r>
-      <w:proofErr w:type="spellEnd"/>
-      <w:r>
-        <w:rPr>
-          <w:sz w:val="20"/>
-          <w:szCs w:val="20"/>
-        </w:rPr>
-        <w:t xml:space="preserve"> </w:t>
-      </w:r>
-      <w:proofErr w:type="spellStart"/>
-      <w:r>
-        <w:rPr>
-          <w:sz w:val="20"/>
-          <w:szCs w:val="20"/>
-        </w:rPr>
-        <w:t>dofa</w:t>
-      </w:r>
-      <w:proofErr w:type="spellEnd"/>
-      <w:r>
-        <w:rPr>
-          <w:sz w:val="20"/>
-          <w:szCs w:val="20"/>
-        </w:rPr>
-        <w:t xml:space="preserve"> = [["Fuerza", "Oportunidad"], ["Debilidades", "Amenazas"]];</w:t>
-      </w:r>
-    </w:p>
-    <w:p>
-      <w:pPr>
-        <w:rPr>
-          <w:sz w:val="20"/>
-          <w:szCs w:val="20"/>
-        </w:rPr>
-      </w:pPr>
-      <w:proofErr w:type="spellStart"/>
-      <w:r>
-        <w:rPr>
-          <w:sz w:val="20"/>
-          <w:szCs w:val="20"/>
-        </w:rPr>
-        <w:t>document.write</w:t>
-      </w:r>
-      <w:proofErr w:type="spellEnd"/>
-      <w:r>
-        <w:rPr>
-          <w:sz w:val="20"/>
-          <w:szCs w:val="20"/>
-        </w:rPr>
-        <w:t>(</w:t>
-      </w:r>
-      <w:proofErr w:type="spellStart"/>
-      <w:r>
-        <w:rPr>
-          <w:sz w:val="20"/>
-          <w:szCs w:val="20"/>
-        </w:rPr>
-        <w:t>dofa</w:t>
-      </w:r>
-      <w:proofErr w:type="spellEnd"/>
-      <w:r>
-        <w:rPr>
-          <w:sz w:val="20"/>
-          <w:szCs w:val="20"/>
-        </w:rPr>
-        <w:t>[0][1]);</w:t>
+      </w:pPr>
+    </w:p>
+    <w:p>
+      <w:pPr>
+        <w:rPr>
+          <w:sz w:val="20"/>
+          <w:szCs w:val="20"/>
+        </w:rPr>
+      </w:pPr>
+      <w:r>
+        <w:rPr>
+          <w:sz w:val="20"/>
+          <w:szCs w:val="20"/>
+        </w:rPr>
+        <w:t>var dofa = [["Fuerza", "Oportunidad"], ["Debilidades", "Amenazas"]];</w:t>
+      </w:r>
+    </w:p>
+    <w:p>
+      <w:pPr>
+        <w:rPr>
+          <w:sz w:val="20"/>
+          <w:szCs w:val="20"/>
+        </w:rPr>
+      </w:pPr>
+      <w:r>
+        <w:rPr>
+          <w:sz w:val="20"/>
+          <w:szCs w:val="20"/>
+        </w:rPr>
+        <w:t>document.write(dofa[0][1]);</w:t>
       </w:r>
     </w:p>
     <w:p>
@@ -12522,19 +11481,8 @@
           <w:sz w:val="28"/>
           <w:szCs w:val="28"/>
         </w:rPr>
-        <w:t xml:space="preserve">Funciones  - </w:t>
-      </w:r>
-      <w:proofErr w:type="spellStart"/>
-      <w:r>
-        <w:rPr>
-          <w:b/>
-          <w:color w:val="E36C0A" w:themeColor="accent6" w:themeShade="BF"/>
-          <w:sz w:val="28"/>
-          <w:szCs w:val="28"/>
-        </w:rPr>
-        <w:t>function</w:t>
-      </w:r>
-      <w:proofErr w:type="spellEnd"/>
+        <w:t>Funciones  - function</w:t>
+      </w:r>
     </w:p>
     <w:p>
       <w:pPr>
@@ -12557,40 +11505,29 @@
         </w:rPr>
         <w:t xml:space="preserve"> Se invocan con ()</w:t>
       </w:r>
-      <w:bookmarkStart w:id="0" w:name="_GoBack"/>
-      <w:bookmarkEnd w:id="0"/>
-    </w:p>
-    <w:p>
-      <w:pPr>
-        <w:rPr>
-          <w:sz w:val="20"/>
-          <w:szCs w:val="20"/>
-        </w:rPr>
-      </w:pPr>
-    </w:p>
-    <w:p>
-      <w:pPr>
-        <w:rPr>
-          <w:sz w:val="20"/>
-          <w:szCs w:val="20"/>
-        </w:rPr>
-      </w:pPr>
-      <w:r>
-        <w:rPr>
-          <w:sz w:val="20"/>
-          <w:szCs w:val="20"/>
-        </w:rPr>
-        <w:t xml:space="preserve">Declarar una </w:t>
-      </w:r>
-      <w:proofErr w:type="spellStart"/>
-      <w:r>
-        <w:rPr>
-          <w:sz w:val="20"/>
-          <w:szCs w:val="20"/>
-        </w:rPr>
-        <w:t>function</w:t>
-      </w:r>
-      <w:proofErr w:type="spellEnd"/>
+    </w:p>
+    <w:p>
+      <w:pPr>
+        <w:rPr>
+          <w:sz w:val="20"/>
+          <w:szCs w:val="20"/>
+        </w:rPr>
+      </w:pPr>
+    </w:p>
+    <w:p>
+      <w:pPr>
+        <w:rPr>
+          <w:sz w:val="20"/>
+          <w:szCs w:val="20"/>
+        </w:rPr>
+      </w:pPr>
+      <w:r>
+        <w:rPr>
+          <w:sz w:val="20"/>
+          <w:szCs w:val="20"/>
+        </w:rPr>
+        <w:t>Declarar una function</w:t>
+      </w:r>
     </w:p>
     <w:p>
       <w:pPr>
@@ -12782,17 +11719,8 @@
           <w:sz w:val="20"/>
           <w:szCs w:val="20"/>
         </w:rPr>
-        <w:t xml:space="preserve">Invocar una </w:t>
-      </w:r>
-      <w:proofErr w:type="spellStart"/>
-      <w:r>
-        <w:rPr>
-          <w:sz w:val="20"/>
-          <w:szCs w:val="20"/>
-        </w:rPr>
-        <w:t>Function</w:t>
-      </w:r>
-      <w:proofErr w:type="spellEnd"/>
+        <w:t>Invocar una Function</w:t>
+      </w:r>
     </w:p>
     <w:p>
       <w:pPr>
@@ -12896,135 +11824,51 @@
           <w:szCs w:val="20"/>
         </w:rPr>
       </w:pPr>
-      <w:proofErr w:type="spellStart"/>
-      <w:r>
-        <w:rPr>
-          <w:sz w:val="20"/>
-          <w:szCs w:val="20"/>
-        </w:rPr>
-        <w:t>Html</w:t>
-      </w:r>
-      <w:proofErr w:type="spellEnd"/>
-      <w:r>
-        <w:rPr>
-          <w:sz w:val="20"/>
-          <w:szCs w:val="20"/>
-        </w:rPr>
-        <w:t xml:space="preserve"> tenemos objetos en </w:t>
-      </w:r>
-      <w:proofErr w:type="spellStart"/>
-      <w:r>
-        <w:rPr>
-          <w:sz w:val="20"/>
-          <w:szCs w:val="20"/>
-        </w:rPr>
-        <w:t>Document</w:t>
-      </w:r>
-      <w:proofErr w:type="spellEnd"/>
-      <w:r>
-        <w:rPr>
-          <w:sz w:val="20"/>
-          <w:szCs w:val="20"/>
-        </w:rPr>
-        <w:t xml:space="preserve"> </w:t>
-      </w:r>
-      <w:proofErr w:type="spellStart"/>
-      <w:r>
-        <w:rPr>
-          <w:sz w:val="20"/>
-          <w:szCs w:val="20"/>
-        </w:rPr>
-        <w:t>Object</w:t>
-      </w:r>
-      <w:proofErr w:type="spellEnd"/>
-      <w:r>
-        <w:rPr>
-          <w:sz w:val="20"/>
-          <w:szCs w:val="20"/>
-        </w:rPr>
-        <w:t xml:space="preserve"> </w:t>
-      </w:r>
-      <w:proofErr w:type="spellStart"/>
-      <w:r>
-        <w:rPr>
-          <w:sz w:val="20"/>
-          <w:szCs w:val="20"/>
-        </w:rPr>
-        <w:t>Model</w:t>
-      </w:r>
-      <w:proofErr w:type="spellEnd"/>
-      <w:r>
-        <w:rPr>
-          <w:sz w:val="20"/>
-          <w:szCs w:val="20"/>
-        </w:rPr>
-        <w:t>:</w:t>
-      </w:r>
-    </w:p>
-    <w:p>
-      <w:pPr>
-        <w:rPr>
-          <w:sz w:val="20"/>
-          <w:szCs w:val="20"/>
-        </w:rPr>
-      </w:pPr>
-    </w:p>
-    <w:p>
-      <w:pPr>
-        <w:rPr>
-          <w:sz w:val="20"/>
-          <w:szCs w:val="20"/>
-        </w:rPr>
-      </w:pPr>
-      <w:proofErr w:type="spellStart"/>
-      <w:r>
-        <w:rPr>
-          <w:sz w:val="20"/>
-          <w:szCs w:val="20"/>
-        </w:rPr>
-        <w:t>document.write</w:t>
-      </w:r>
-      <w:proofErr w:type="spellEnd"/>
-      <w:r>
-        <w:rPr>
-          <w:sz w:val="20"/>
-          <w:szCs w:val="20"/>
-        </w:rPr>
-        <w:t>(“Hola mamá!);</w:t>
-      </w:r>
-    </w:p>
-    <w:p>
-      <w:pPr>
-        <w:rPr>
-          <w:sz w:val="20"/>
-          <w:szCs w:val="20"/>
-        </w:rPr>
-      </w:pPr>
-      <w:proofErr w:type="spellStart"/>
-      <w:r>
-        <w:rPr>
-          <w:sz w:val="20"/>
-          <w:szCs w:val="20"/>
-        </w:rPr>
-        <w:t>write</w:t>
-      </w:r>
-      <w:proofErr w:type="spellEnd"/>
-      <w:r>
-        <w:rPr>
-          <w:sz w:val="20"/>
-          <w:szCs w:val="20"/>
-        </w:rPr>
-        <w:t xml:space="preserve"> es una función del objeto </w:t>
-      </w:r>
-      <w:proofErr w:type="spellStart"/>
-      <w:r>
-        <w:rPr>
-          <w:sz w:val="20"/>
-          <w:szCs w:val="20"/>
-        </w:rPr>
-        <w:t>Document</w:t>
-      </w:r>
-      <w:proofErr w:type="spellEnd"/>
+      <w:r>
+        <w:rPr>
+          <w:sz w:val="20"/>
+          <w:szCs w:val="20"/>
+        </w:rPr>
+        <w:t>Html tenemos objetos en Document Object Model:</w:t>
+      </w:r>
+    </w:p>
+    <w:p>
+      <w:pPr>
+        <w:rPr>
+          <w:sz w:val="20"/>
+          <w:szCs w:val="20"/>
+        </w:rPr>
+      </w:pPr>
+    </w:p>
+    <w:p>
+      <w:pPr>
+        <w:rPr>
+          <w:sz w:val="20"/>
+          <w:szCs w:val="20"/>
+        </w:rPr>
+      </w:pPr>
+      <w:r>
+        <w:rPr>
+          <w:sz w:val="20"/>
+          <w:szCs w:val="20"/>
+        </w:rPr>
+        <w:t>document.write(“Hola mamá!);</w:t>
+      </w:r>
+    </w:p>
+    <w:p>
+      <w:pPr>
+        <w:rPr>
+          <w:sz w:val="20"/>
+          <w:szCs w:val="20"/>
+        </w:rPr>
+      </w:pPr>
+      <w:r>
+        <w:rPr>
+          <w:sz w:val="20"/>
+          <w:szCs w:val="20"/>
+        </w:rPr>
+        <w:t>write es una función del objeto Document</w:t>
+      </w:r>
     </w:p>
     <w:p>
       <w:pPr>
@@ -13034,48 +11878,20 @@
           <w:szCs w:val="20"/>
         </w:rPr>
       </w:pPr>
-      <w:proofErr w:type="spellStart"/>
       <w:r>
         <w:rPr>
           <w:color w:val="C0504D" w:themeColor="accent2"/>
           <w:sz w:val="20"/>
           <w:szCs w:val="20"/>
         </w:rPr>
-        <w:t>objeto.funcion</w:t>
-      </w:r>
-      <w:proofErr w:type="spellEnd"/>
+        <w:t>objeto.funcion o variable(“Parametro”)</w:t>
+      </w:r>
       <w:r>
         <w:rPr>
           <w:color w:val="C0504D" w:themeColor="accent2"/>
           <w:sz w:val="20"/>
           <w:szCs w:val="20"/>
         </w:rPr>
-        <w:t xml:space="preserve"> o variable(“</w:t>
-      </w:r>
-      <w:proofErr w:type="spellStart"/>
-      <w:r>
-        <w:rPr>
-          <w:color w:val="C0504D" w:themeColor="accent2"/>
-          <w:sz w:val="20"/>
-          <w:szCs w:val="20"/>
-        </w:rPr>
-        <w:t>Parametro</w:t>
-      </w:r>
-      <w:proofErr w:type="spellEnd"/>
-      <w:r>
-        <w:rPr>
-          <w:color w:val="C0504D" w:themeColor="accent2"/>
-          <w:sz w:val="20"/>
-          <w:szCs w:val="20"/>
-        </w:rPr>
-        <w:t>”)</w:t>
-      </w:r>
-      <w:r>
-        <w:rPr>
-          <w:color w:val="C0504D" w:themeColor="accent2"/>
-          <w:sz w:val="20"/>
-          <w:szCs w:val="20"/>
-        </w:rPr>
         <w:t>;</w:t>
       </w:r>
     </w:p>
@@ -13094,7 +11910,6 @@
           <w:szCs w:val="20"/>
         </w:rPr>
       </w:pPr>
-      <w:proofErr w:type="spellStart"/>
       <w:r>
         <w:rPr>
           <w:sz w:val="20"/>
@@ -13102,95 +11917,44 @@
         </w:rPr>
         <w:t>Math</w:t>
       </w:r>
-      <w:proofErr w:type="spellEnd"/>
-    </w:p>
-    <w:p>
-      <w:pPr>
-        <w:rPr>
-          <w:sz w:val="20"/>
-          <w:szCs w:val="20"/>
-        </w:rPr>
-      </w:pPr>
-    </w:p>
-    <w:p>
-      <w:pPr>
-        <w:rPr>
-          <w:sz w:val="20"/>
-          <w:szCs w:val="20"/>
-        </w:rPr>
-      </w:pPr>
-      <w:r>
-        <w:rPr>
-          <w:sz w:val="20"/>
-          <w:szCs w:val="20"/>
-        </w:rPr>
-        <w:t xml:space="preserve">Los 3 principales Objetos de </w:t>
-      </w:r>
-      <w:proofErr w:type="spellStart"/>
-      <w:r>
-        <w:rPr>
-          <w:sz w:val="20"/>
-          <w:szCs w:val="20"/>
-        </w:rPr>
-        <w:t>Javascript</w:t>
-      </w:r>
-      <w:proofErr w:type="spellEnd"/>
-      <w:r>
-        <w:rPr>
-          <w:sz w:val="20"/>
-          <w:szCs w:val="20"/>
-        </w:rPr>
-        <w:t xml:space="preserve"> son:</w:t>
-      </w:r>
-    </w:p>
-    <w:p>
-      <w:pPr>
-        <w:rPr>
-          <w:sz w:val="20"/>
-          <w:szCs w:val="20"/>
-        </w:rPr>
-      </w:pPr>
-      <w:proofErr w:type="spellStart"/>
-      <w:r>
-        <w:rPr>
-          <w:sz w:val="20"/>
-          <w:szCs w:val="20"/>
-        </w:rPr>
-        <w:t>navigator</w:t>
-      </w:r>
-      <w:proofErr w:type="spellEnd"/>
-      <w:r>
-        <w:rPr>
-          <w:sz w:val="20"/>
-          <w:szCs w:val="20"/>
-        </w:rPr>
-        <w:t xml:space="preserve">, </w:t>
-      </w:r>
-      <w:proofErr w:type="spellStart"/>
-      <w:r>
-        <w:rPr>
-          <w:sz w:val="20"/>
-          <w:szCs w:val="20"/>
-        </w:rPr>
-        <w:t>window</w:t>
-      </w:r>
-      <w:proofErr w:type="spellEnd"/>
-      <w:r>
-        <w:rPr>
-          <w:sz w:val="20"/>
-          <w:szCs w:val="20"/>
-        </w:rPr>
-        <w:t xml:space="preserve">, </w:t>
-      </w:r>
-      <w:proofErr w:type="spellStart"/>
-      <w:r>
-        <w:rPr>
-          <w:sz w:val="20"/>
-          <w:szCs w:val="20"/>
-        </w:rPr>
-        <w:t>document</w:t>
-      </w:r>
-      <w:proofErr w:type="spellEnd"/>
+    </w:p>
+    <w:p>
+      <w:pPr>
+        <w:rPr>
+          <w:sz w:val="20"/>
+          <w:szCs w:val="20"/>
+        </w:rPr>
+      </w:pPr>
+    </w:p>
+    <w:p>
+      <w:pPr>
+        <w:rPr>
+          <w:sz w:val="20"/>
+          <w:szCs w:val="20"/>
+        </w:rPr>
+      </w:pPr>
+      <w:r>
+        <w:rPr>
+          <w:sz w:val="20"/>
+          <w:szCs w:val="20"/>
+        </w:rPr>
+        <w:t>Los 3 principales Objetos de Javascript son:</w:t>
+      </w:r>
+    </w:p>
+    <w:p>
+      <w:pPr>
+        <w:rPr>
+          <w:sz w:val="20"/>
+          <w:szCs w:val="20"/>
+        </w:rPr>
+      </w:pPr>
+      <w:r>
+        <w:rPr>
+          <w:sz w:val="20"/>
+          <w:szCs w:val="20"/>
+        </w:rPr>
+        <w:t>navigator, window, document</w:t>
+      </w:r>
     </w:p>
     <w:p>
       <w:pPr>
@@ -13399,37 +12163,12 @@
           <w:szCs w:val="20"/>
         </w:rPr>
       </w:pPr>
-      <w:proofErr w:type="spellStart"/>
-      <w:r>
-        <w:rPr>
-          <w:sz w:val="20"/>
-          <w:szCs w:val="20"/>
-        </w:rPr>
-        <w:t>var</w:t>
-      </w:r>
-      <w:proofErr w:type="spellEnd"/>
-      <w:r>
-        <w:rPr>
-          <w:sz w:val="20"/>
-          <w:szCs w:val="20"/>
-        </w:rPr>
-        <w:t xml:space="preserve"> </w:t>
-      </w:r>
-      <w:proofErr w:type="spellStart"/>
-      <w:r>
-        <w:rPr>
-          <w:sz w:val="20"/>
-          <w:szCs w:val="20"/>
-        </w:rPr>
-        <w:t>Pokemon</w:t>
-      </w:r>
-      <w:proofErr w:type="spellEnd"/>
-      <w:r>
-        <w:rPr>
-          <w:sz w:val="20"/>
-          <w:szCs w:val="20"/>
-        </w:rPr>
-        <w:t xml:space="preserve"> =</w:t>
+      <w:r>
+        <w:rPr>
+          <w:sz w:val="20"/>
+          <w:szCs w:val="20"/>
+        </w:rPr>
+        <w:t>var Pokemon =</w:t>
       </w:r>
     </w:p>
     <w:p>
@@ -13460,23 +12199,7 @@
           <w:szCs w:val="20"/>
         </w:rPr>
         <w:tab/>
-        <w:t>nombre: "</w:t>
-      </w:r>
-      <w:proofErr w:type="spellStart"/>
-      <w:r>
-        <w:rPr>
-          <w:sz w:val="20"/>
-          <w:szCs w:val="20"/>
-        </w:rPr>
-        <w:t>Picachu</w:t>
-      </w:r>
-      <w:proofErr w:type="spellEnd"/>
-      <w:r>
-        <w:rPr>
-          <w:sz w:val="20"/>
-          <w:szCs w:val="20"/>
-        </w:rPr>
-        <w:t>"</w:t>
+        <w:t>nombre: "Picachu"</w:t>
       </w:r>
       <w:r>
         <w:rPr>
@@ -14368,6 +13091,13 @@
           <w:szCs w:val="20"/>
         </w:rPr>
       </w:pPr>
+      <w:r>
+        <w:rPr>
+          <w:sz w:val="20"/>
+          <w:szCs w:val="20"/>
+        </w:rPr>
+        <w:t>Se pueden crear Objetos dentro de Objetos.</w:t>
+      </w:r>
     </w:p>
     <w:p>
       <w:pPr>
@@ -14383,14 +13113,12 @@
           <w:color w:val="E36C0A" w:themeColor="accent6" w:themeShade="BF"/>
         </w:rPr>
       </w:pPr>
-      <w:proofErr w:type="spellStart"/>
       <w:r>
         <w:rPr>
           <w:color w:val="E36C0A" w:themeColor="accent6" w:themeShade="BF"/>
         </w:rPr>
         <w:t>return</w:t>
       </w:r>
-      <w:proofErr w:type="spellEnd"/>
     </w:p>
     <w:p>
       <w:pPr>
@@ -14398,21 +13126,99 @@
           <w:color w:val="E36C0A" w:themeColor="accent6" w:themeShade="BF"/>
         </w:rPr>
       </w:pPr>
-    </w:p>
-    <w:p>
-      <w:pPr>
+      <w:r>
         <w:rPr>
           <w:color w:val="E36C0A" w:themeColor="accent6" w:themeShade="BF"/>
         </w:rPr>
-      </w:pPr>
-      <w:proofErr w:type="spellStart"/>
-      <w:r>
+        <w:t>this</w:t>
+      </w:r>
+    </w:p>
+    <w:p>
+      <w:pPr>
         <w:rPr>
           <w:color w:val="E36C0A" w:themeColor="accent6" w:themeShade="BF"/>
         </w:rPr>
-        <w:t>this</w:t>
-      </w:r>
-      <w:proofErr w:type="spellEnd"/>
+      </w:pPr>
+    </w:p>
+    <w:p>
+      <w:pPr>
+        <w:rPr>
+          <w:b/>
+          <w:color w:val="FF0000"/>
+        </w:rPr>
+      </w:pPr>
+      <w:r>
+        <w:rPr>
+          <w:b/>
+          <w:color w:val="FF0000"/>
+        </w:rPr>
+        <w:t>Depuracion de Objetos</w:t>
+      </w:r>
+    </w:p>
+    <w:p>
+      <w:pPr>
+        <w:rPr>
+          <w:i/>
+          <w:sz w:val="20"/>
+          <w:szCs w:val="20"/>
+        </w:rPr>
+      </w:pPr>
+      <w:r>
+        <w:rPr>
+          <w:sz w:val="20"/>
+          <w:szCs w:val="20"/>
+        </w:rPr>
+        <w:t>Se</w:t>
+      </w:r>
+      <w:r>
+        <w:rPr>
+          <w:sz w:val="20"/>
+          <w:szCs w:val="20"/>
+        </w:rPr>
+        <w:t xml:space="preserve"> </w:t>
+      </w:r>
+      <w:r>
+        <w:rPr>
+          <w:sz w:val="20"/>
+          <w:szCs w:val="20"/>
+        </w:rPr>
+        <w:t>p</w:t>
+      </w:r>
+      <w:r>
+        <w:rPr>
+          <w:sz w:val="20"/>
+          <w:szCs w:val="20"/>
+        </w:rPr>
+        <w:t xml:space="preserve">uede hacer con </w:t>
+      </w:r>
+      <w:r>
+        <w:rPr>
+          <w:i/>
+          <w:sz w:val="20"/>
+          <w:szCs w:val="20"/>
+        </w:rPr>
+        <w:t>console.log</w:t>
+      </w:r>
+    </w:p>
+    <w:p>
+      <w:pPr>
+        <w:rPr>
+          <w:i/>
+          <w:sz w:val="20"/>
+          <w:szCs w:val="20"/>
+        </w:rPr>
+      </w:pPr>
+    </w:p>
+    <w:p>
+      <w:pPr>
+        <w:rPr>
+          <w:i/>
+          <w:sz w:val="20"/>
+          <w:szCs w:val="20"/>
+        </w:rPr>
+      </w:pPr>
+      <w:bookmarkStart w:id="0" w:name="_GoBack"/>
+      <w:bookmarkEnd w:id="0"/>
     </w:p>
     <w:sectPr>
       <w:pgSz w:w="12240" w:h="15840"/>

</xml_diff>